<commit_message>
Added links to psfiles.zip
</commit_message>
<xml_diff>
--- a/CYBER360-Ex-4.1-Text-CSV.docx
+++ b/CYBER360-Ex-4.1-Text-CSV.docx
@@ -1,6 +1,6 @@
 
 <file path=word/document.xml><?xml version="1.0" encoding="utf-8"?>
-<w:document xmlns:wpc="http://schemas.microsoft.com/office/word/2010/wordprocessingCanvas" xmlns:cx="http://schemas.microsoft.com/office/drawing/2014/chartex" xmlns:cx1="http://schemas.microsoft.com/office/drawing/2015/9/8/chartex" xmlns:cx2="http://schemas.microsoft.com/office/drawing/2015/10/21/chartex" xmlns:cx3="http://schemas.microsoft.com/office/drawing/2016/5/9/chartex" xmlns:cx4="http://schemas.microsoft.com/office/drawing/2016/5/10/chartex" xmlns:cx5="http://schemas.microsoft.com/office/drawing/2016/5/11/chartex" xmlns:cx6="http://schemas.microsoft.com/office/drawing/2016/5/12/chartex" xmlns:cx7="http://schemas.microsoft.com/office/drawing/2016/5/13/chartex" xmlns:cx8="http://schemas.microsoft.com/office/drawing/2016/5/14/chartex" xmlns:mc="http://schemas.openxmlformats.org/markup-compatibility/2006" xmlns:aink="http://schemas.microsoft.com/office/drawing/2016/ink" xmlns:am3d="http://schemas.microsoft.com/office/drawing/2017/model3d" xmlns:o="urn:schemas-microsoft-com:office:office" xmlns:oel="http://schemas.microsoft.com/office/2019/extlst" xmlns:r="http://schemas.openxmlformats.org/officeDocument/2006/relationships" xmlns:m="http://schemas.openxmlformats.org/officeDocument/2006/math" xmlns:v="urn:schemas-microsoft-com:vml" xmlns:wp14="http://schemas.microsoft.com/office/word/2010/wordprocessingDrawing" xmlns:wp="http://schemas.openxmlformats.org/drawingml/2006/wordprocessingDrawing" xmlns:w10="urn:schemas-microsoft-com:office:word" xmlns:w="http://schemas.openxmlformats.org/wordprocessingml/2006/main" xmlns:w14="http://schemas.microsoft.com/office/word/2010/wordml" xmlns:w15="http://schemas.microsoft.com/office/word/2012/wordml" xmlns:w16cex="http://schemas.microsoft.com/office/word/2018/wordml/cex" xmlns:w16cid="http://schemas.microsoft.com/office/word/2016/wordml/cid" xmlns:w16="http://schemas.microsoft.com/office/word/2018/wordml" xmlns:w16du="http://schemas.microsoft.com/office/word/2023/wordml/word16du" xmlns:w16sdtdh="http://schemas.microsoft.com/office/word/2020/wordml/sdtdatahash" xmlns:w16se="http://schemas.microsoft.com/office/word/2015/wordml/symex" xmlns:wpg="http://schemas.microsoft.com/office/word/2010/wordprocessingGroup" xmlns:wpi="http://schemas.microsoft.com/office/word/2010/wordprocessingInk" xmlns:wne="http://schemas.microsoft.com/office/word/2006/wordml" xmlns:wps="http://schemas.microsoft.com/office/word/2010/wordprocessingShape" mc:Ignorable="w14 w15 w16se w16cid w16 w16cex w16sdtdh w16du wp14">
+<w:document xmlns:wpc="http://schemas.microsoft.com/office/word/2010/wordprocessingCanvas" xmlns:cx="http://schemas.microsoft.com/office/drawing/2014/chartex" xmlns:cx1="http://schemas.microsoft.com/office/drawing/2015/9/8/chartex" xmlns:cx2="http://schemas.microsoft.com/office/drawing/2015/10/21/chartex" xmlns:cx3="http://schemas.microsoft.com/office/drawing/2016/5/9/chartex" xmlns:cx4="http://schemas.microsoft.com/office/drawing/2016/5/10/chartex" xmlns:cx5="http://schemas.microsoft.com/office/drawing/2016/5/11/chartex" xmlns:cx6="http://schemas.microsoft.com/office/drawing/2016/5/12/chartex" xmlns:cx7="http://schemas.microsoft.com/office/drawing/2016/5/13/chartex" xmlns:cx8="http://schemas.microsoft.com/office/drawing/2016/5/14/chartex" xmlns:mc="http://schemas.openxmlformats.org/markup-compatibility/2006" xmlns:aink="http://schemas.microsoft.com/office/drawing/2016/ink" xmlns:am3d="http://schemas.microsoft.com/office/drawing/2017/model3d" xmlns:o="urn:schemas-microsoft-com:office:office" xmlns:oel="http://schemas.microsoft.com/office/2019/extlst" xmlns:r="http://schemas.openxmlformats.org/officeDocument/2006/relationships" xmlns:m="http://schemas.openxmlformats.org/officeDocument/2006/math" xmlns:v="urn:schemas-microsoft-com:vml" xmlns:wp14="http://schemas.microsoft.com/office/word/2010/wordprocessingDrawing" xmlns:wp="http://schemas.openxmlformats.org/drawingml/2006/wordprocessingDrawing" xmlns:w10="urn:schemas-microsoft-com:office:word" xmlns:w="http://schemas.openxmlformats.org/wordprocessingml/2006/main" xmlns:w14="http://schemas.microsoft.com/office/word/2010/wordml" xmlns:w15="http://schemas.microsoft.com/office/word/2012/wordml" xmlns:w16cex="http://schemas.microsoft.com/office/word/2018/wordml/cex" xmlns:w16cid="http://schemas.microsoft.com/office/word/2016/wordml/cid" xmlns:w16="http://schemas.microsoft.com/office/word/2018/wordml" xmlns:w16du="http://schemas.microsoft.com/office/word/2023/wordml/word16du" xmlns:w16sdtdh="http://schemas.microsoft.com/office/word/2020/wordml/sdtdatahash" xmlns:w16sdtfl="http://schemas.microsoft.com/office/word/2024/wordml/sdtformatlock" xmlns:w16se="http://schemas.microsoft.com/office/word/2015/wordml/symex" xmlns:wpg="http://schemas.microsoft.com/office/word/2010/wordprocessingGroup" xmlns:wpi="http://schemas.microsoft.com/office/word/2010/wordprocessingInk" xmlns:wne="http://schemas.microsoft.com/office/word/2006/wordml" xmlns:wps="http://schemas.microsoft.com/office/word/2010/wordprocessingShape" mc:Ignorable="w14 w15 w16se w16cid w16 w16cex w16sdtdh w16sdtfl w16du wp14">
   <w:body>
     <w:p>
       <w:pPr>
@@ -265,6 +265,30 @@
         </w:rPr>
         <w:t>psfiles.zip</w:t>
       </w:r>
+      <w:r>
+        <w:rPr>
+          <w:sz w:val="22"/>
+          <w:szCs w:val="22"/>
+        </w:rPr>
+        <w:t xml:space="preserve"> Download here </w:t>
+      </w:r>
+      <w:hyperlink r:id="rId9" w:history="1">
+        <w:r>
+          <w:rPr>
+            <w:rStyle w:val="Hyperlink"/>
+            <w:sz w:val="22"/>
+            <w:szCs w:val="22"/>
+          </w:rPr>
+          <w:t>https://byui-cyber360.github.io/content/psfiles.zip</w:t>
+        </w:r>
+      </w:hyperlink>
+      <w:r>
+        <w:rPr>
+          <w:sz w:val="22"/>
+          <w:szCs w:val="22"/>
+        </w:rPr>
+        <w:t xml:space="preserve"> </w:t>
+      </w:r>
     </w:p>
     <w:p>
       <w:pPr>
@@ -4633,6 +4657,7 @@
         </w:rPr>
         <w:t xml:space="preserve"> </w:t>
       </w:r>
+      <w:proofErr w:type="gramStart"/>
       <w:r>
         <w:rPr>
           <w:rStyle w:val="CommandChar"/>
@@ -4676,8 +4701,9 @@
           <w:sz w:val="22"/>
           <w:szCs w:val="22"/>
         </w:rPr>
-        <w:t>{if</w:t>
-      </w:r>
+        <w:t>{</w:t>
+      </w:r>
+      <w:proofErr w:type="gramEnd"/>
       <w:r>
         <w:rPr>
           <w:rStyle w:val="CommandChar"/>
@@ -4685,6 +4711,15 @@
           <w:sz w:val="22"/>
           <w:szCs w:val="22"/>
         </w:rPr>
+        <w:t>if</w:t>
+      </w:r>
+      <w:r>
+        <w:rPr>
+          <w:rStyle w:val="CommandChar"/>
+          <w:rFonts w:cstheme="minorHAnsi"/>
+          <w:sz w:val="22"/>
+          <w:szCs w:val="22"/>
+        </w:rPr>
         <w:t xml:space="preserve"> </w:t>
       </w:r>
       <w:r>
@@ -4731,7 +4766,16 @@
           <w:sz w:val="22"/>
           <w:szCs w:val="22"/>
         </w:rPr>
-        <w:t>"/usr/sbin/nologin"</w:t>
+        <w:t>"/usr/sbin/nologin</w:t>
+      </w:r>
+      <w:proofErr w:type="gramStart"/>
+      <w:r>
+        <w:rPr>
+          <w:rStyle w:val="CommandChar"/>
+          <w:sz w:val="22"/>
+          <w:szCs w:val="22"/>
+        </w:rPr>
+        <w:t>"</w:t>
       </w:r>
       <w:r>
         <w:rPr>
@@ -4760,6 +4804,7 @@
         </w:rPr>
         <w:t>{</w:t>
       </w:r>
+      <w:proofErr w:type="gramEnd"/>
       <w:r>
         <w:rPr>
           <w:rStyle w:val="CommandChar"/>
@@ -4892,7 +4937,7 @@
       </w:r>
     </w:p>
     <w:sectPr>
-      <w:footerReference w:type="default" r:id="rId9"/>
+      <w:footerReference w:type="default" r:id="rId10"/>
       <w:pgSz w:w="12240" w:h="15840"/>
       <w:pgMar w:top="720" w:right="720" w:bottom="1152" w:left="720" w:header="0" w:footer="288" w:gutter="0"/>
       <w:cols w:space="720"/>
@@ -4903,7 +4948,7 @@
 </file>
 
 <file path=word/endnotes.xml><?xml version="1.0" encoding="utf-8"?>
-<w:endnotes xmlns:wpc="http://schemas.microsoft.com/office/word/2010/wordprocessingCanvas" xmlns:cx="http://schemas.microsoft.com/office/drawing/2014/chartex" xmlns:cx1="http://schemas.microsoft.com/office/drawing/2015/9/8/chartex" xmlns:cx2="http://schemas.microsoft.com/office/drawing/2015/10/21/chartex" xmlns:cx3="http://schemas.microsoft.com/office/drawing/2016/5/9/chartex" xmlns:cx4="http://schemas.microsoft.com/office/drawing/2016/5/10/chartex" xmlns:cx5="http://schemas.microsoft.com/office/drawing/2016/5/11/chartex" xmlns:cx6="http://schemas.microsoft.com/office/drawing/2016/5/12/chartex" xmlns:cx7="http://schemas.microsoft.com/office/drawing/2016/5/13/chartex" xmlns:cx8="http://schemas.microsoft.com/office/drawing/2016/5/14/chartex" xmlns:mc="http://schemas.openxmlformats.org/markup-compatibility/2006" xmlns:aink="http://schemas.microsoft.com/office/drawing/2016/ink" xmlns:am3d="http://schemas.microsoft.com/office/drawing/2017/model3d" xmlns:o="urn:schemas-microsoft-com:office:office" xmlns:oel="http://schemas.microsoft.com/office/2019/extlst" xmlns:r="http://schemas.openxmlformats.org/officeDocument/2006/relationships" xmlns:m="http://schemas.openxmlformats.org/officeDocument/2006/math" xmlns:v="urn:schemas-microsoft-com:vml" xmlns:wp14="http://schemas.microsoft.com/office/word/2010/wordprocessingDrawing" xmlns:wp="http://schemas.openxmlformats.org/drawingml/2006/wordprocessingDrawing" xmlns:w10="urn:schemas-microsoft-com:office:word" xmlns:w="http://schemas.openxmlformats.org/wordprocessingml/2006/main" xmlns:w14="http://schemas.microsoft.com/office/word/2010/wordml" xmlns:w15="http://schemas.microsoft.com/office/word/2012/wordml" xmlns:w16cex="http://schemas.microsoft.com/office/word/2018/wordml/cex" xmlns:w16cid="http://schemas.microsoft.com/office/word/2016/wordml/cid" xmlns:w16="http://schemas.microsoft.com/office/word/2018/wordml" xmlns:w16du="http://schemas.microsoft.com/office/word/2023/wordml/word16du" xmlns:w16sdtdh="http://schemas.microsoft.com/office/word/2020/wordml/sdtdatahash" xmlns:w16se="http://schemas.microsoft.com/office/word/2015/wordml/symex" xmlns:wpg="http://schemas.microsoft.com/office/word/2010/wordprocessingGroup" xmlns:wpi="http://schemas.microsoft.com/office/word/2010/wordprocessingInk" xmlns:wne="http://schemas.microsoft.com/office/word/2006/wordml" xmlns:wps="http://schemas.microsoft.com/office/word/2010/wordprocessingShape" mc:Ignorable="w14 w15 w16se w16cid w16 w16cex w16sdtdh w16du wp14">
+<w:endnotes xmlns:wpc="http://schemas.microsoft.com/office/word/2010/wordprocessingCanvas" xmlns:cx="http://schemas.microsoft.com/office/drawing/2014/chartex" xmlns:cx1="http://schemas.microsoft.com/office/drawing/2015/9/8/chartex" xmlns:cx2="http://schemas.microsoft.com/office/drawing/2015/10/21/chartex" xmlns:cx3="http://schemas.microsoft.com/office/drawing/2016/5/9/chartex" xmlns:cx4="http://schemas.microsoft.com/office/drawing/2016/5/10/chartex" xmlns:cx5="http://schemas.microsoft.com/office/drawing/2016/5/11/chartex" xmlns:cx6="http://schemas.microsoft.com/office/drawing/2016/5/12/chartex" xmlns:cx7="http://schemas.microsoft.com/office/drawing/2016/5/13/chartex" xmlns:cx8="http://schemas.microsoft.com/office/drawing/2016/5/14/chartex" xmlns:mc="http://schemas.openxmlformats.org/markup-compatibility/2006" xmlns:aink="http://schemas.microsoft.com/office/drawing/2016/ink" xmlns:am3d="http://schemas.microsoft.com/office/drawing/2017/model3d" xmlns:o="urn:schemas-microsoft-com:office:office" xmlns:oel="http://schemas.microsoft.com/office/2019/extlst" xmlns:r="http://schemas.openxmlformats.org/officeDocument/2006/relationships" xmlns:m="http://schemas.openxmlformats.org/officeDocument/2006/math" xmlns:v="urn:schemas-microsoft-com:vml" xmlns:wp14="http://schemas.microsoft.com/office/word/2010/wordprocessingDrawing" xmlns:wp="http://schemas.openxmlformats.org/drawingml/2006/wordprocessingDrawing" xmlns:w10="urn:schemas-microsoft-com:office:word" xmlns:w="http://schemas.openxmlformats.org/wordprocessingml/2006/main" xmlns:w14="http://schemas.microsoft.com/office/word/2010/wordml" xmlns:w15="http://schemas.microsoft.com/office/word/2012/wordml" xmlns:w16cex="http://schemas.microsoft.com/office/word/2018/wordml/cex" xmlns:w16cid="http://schemas.microsoft.com/office/word/2016/wordml/cid" xmlns:w16="http://schemas.microsoft.com/office/word/2018/wordml" xmlns:w16du="http://schemas.microsoft.com/office/word/2023/wordml/word16du" xmlns:w16sdtdh="http://schemas.microsoft.com/office/word/2020/wordml/sdtdatahash" xmlns:w16sdtfl="http://schemas.microsoft.com/office/word/2024/wordml/sdtformatlock" xmlns:w16se="http://schemas.microsoft.com/office/word/2015/wordml/symex" xmlns:wpg="http://schemas.microsoft.com/office/word/2010/wordprocessingGroup" xmlns:wpi="http://schemas.microsoft.com/office/word/2010/wordprocessingInk" xmlns:wne="http://schemas.microsoft.com/office/word/2006/wordml" xmlns:wps="http://schemas.microsoft.com/office/word/2010/wordprocessingShape" mc:Ignorable="w14 w15 w16se w16cid w16 w16cex w16sdtdh w16sdtfl w16du wp14">
   <w:endnote w:type="separator" w:id="-1">
     <w:p>
       <w:pPr>
@@ -4928,7 +4973,7 @@
 </file>
 
 <file path=word/footer1.xml><?xml version="1.0" encoding="utf-8"?>
-<w:ftr xmlns:wpc="http://schemas.microsoft.com/office/word/2010/wordprocessingCanvas" xmlns:cx="http://schemas.microsoft.com/office/drawing/2014/chartex" xmlns:cx1="http://schemas.microsoft.com/office/drawing/2015/9/8/chartex" xmlns:cx2="http://schemas.microsoft.com/office/drawing/2015/10/21/chartex" xmlns:cx3="http://schemas.microsoft.com/office/drawing/2016/5/9/chartex" xmlns:cx4="http://schemas.microsoft.com/office/drawing/2016/5/10/chartex" xmlns:cx5="http://schemas.microsoft.com/office/drawing/2016/5/11/chartex" xmlns:cx6="http://schemas.microsoft.com/office/drawing/2016/5/12/chartex" xmlns:cx7="http://schemas.microsoft.com/office/drawing/2016/5/13/chartex" xmlns:cx8="http://schemas.microsoft.com/office/drawing/2016/5/14/chartex" xmlns:mc="http://schemas.openxmlformats.org/markup-compatibility/2006" xmlns:aink="http://schemas.microsoft.com/office/drawing/2016/ink" xmlns:am3d="http://schemas.microsoft.com/office/drawing/2017/model3d" xmlns:o="urn:schemas-microsoft-com:office:office" xmlns:oel="http://schemas.microsoft.com/office/2019/extlst" xmlns:r="http://schemas.openxmlformats.org/officeDocument/2006/relationships" xmlns:m="http://schemas.openxmlformats.org/officeDocument/2006/math" xmlns:v="urn:schemas-microsoft-com:vml" xmlns:wp14="http://schemas.microsoft.com/office/word/2010/wordprocessingDrawing" xmlns:wp="http://schemas.openxmlformats.org/drawingml/2006/wordprocessingDrawing" xmlns:w10="urn:schemas-microsoft-com:office:word" xmlns:w="http://schemas.openxmlformats.org/wordprocessingml/2006/main" xmlns:w14="http://schemas.microsoft.com/office/word/2010/wordml" xmlns:w15="http://schemas.microsoft.com/office/word/2012/wordml" xmlns:w16cex="http://schemas.microsoft.com/office/word/2018/wordml/cex" xmlns:w16cid="http://schemas.microsoft.com/office/word/2016/wordml/cid" xmlns:w16="http://schemas.microsoft.com/office/word/2018/wordml" xmlns:w16du="http://schemas.microsoft.com/office/word/2023/wordml/word16du" xmlns:w16sdtdh="http://schemas.microsoft.com/office/word/2020/wordml/sdtdatahash" xmlns:w16se="http://schemas.microsoft.com/office/word/2015/wordml/symex" xmlns:wpg="http://schemas.microsoft.com/office/word/2010/wordprocessingGroup" xmlns:wpi="http://schemas.microsoft.com/office/word/2010/wordprocessingInk" xmlns:wne="http://schemas.microsoft.com/office/word/2006/wordml" xmlns:wps="http://schemas.microsoft.com/office/word/2010/wordprocessingShape" mc:Ignorable="w14 w15 w16se w16cid w16 w16cex w16sdtdh w16du wp14">
+<w:ftr xmlns:wpc="http://schemas.microsoft.com/office/word/2010/wordprocessingCanvas" xmlns:cx="http://schemas.microsoft.com/office/drawing/2014/chartex" xmlns:cx1="http://schemas.microsoft.com/office/drawing/2015/9/8/chartex" xmlns:cx2="http://schemas.microsoft.com/office/drawing/2015/10/21/chartex" xmlns:cx3="http://schemas.microsoft.com/office/drawing/2016/5/9/chartex" xmlns:cx4="http://schemas.microsoft.com/office/drawing/2016/5/10/chartex" xmlns:cx5="http://schemas.microsoft.com/office/drawing/2016/5/11/chartex" xmlns:cx6="http://schemas.microsoft.com/office/drawing/2016/5/12/chartex" xmlns:cx7="http://schemas.microsoft.com/office/drawing/2016/5/13/chartex" xmlns:cx8="http://schemas.microsoft.com/office/drawing/2016/5/14/chartex" xmlns:mc="http://schemas.openxmlformats.org/markup-compatibility/2006" xmlns:aink="http://schemas.microsoft.com/office/drawing/2016/ink" xmlns:am3d="http://schemas.microsoft.com/office/drawing/2017/model3d" xmlns:o="urn:schemas-microsoft-com:office:office" xmlns:oel="http://schemas.microsoft.com/office/2019/extlst" xmlns:r="http://schemas.openxmlformats.org/officeDocument/2006/relationships" xmlns:m="http://schemas.openxmlformats.org/officeDocument/2006/math" xmlns:v="urn:schemas-microsoft-com:vml" xmlns:wp14="http://schemas.microsoft.com/office/word/2010/wordprocessingDrawing" xmlns:wp="http://schemas.openxmlformats.org/drawingml/2006/wordprocessingDrawing" xmlns:w10="urn:schemas-microsoft-com:office:word" xmlns:w="http://schemas.openxmlformats.org/wordprocessingml/2006/main" xmlns:w14="http://schemas.microsoft.com/office/word/2010/wordml" xmlns:w15="http://schemas.microsoft.com/office/word/2012/wordml" xmlns:w16cex="http://schemas.microsoft.com/office/word/2018/wordml/cex" xmlns:w16cid="http://schemas.microsoft.com/office/word/2016/wordml/cid" xmlns:w16="http://schemas.microsoft.com/office/word/2018/wordml" xmlns:w16du="http://schemas.microsoft.com/office/word/2023/wordml/word16du" xmlns:w16sdtdh="http://schemas.microsoft.com/office/word/2020/wordml/sdtdatahash" xmlns:w16sdtfl="http://schemas.microsoft.com/office/word/2024/wordml/sdtformatlock" xmlns:w16se="http://schemas.microsoft.com/office/word/2015/wordml/symex" xmlns:wpg="http://schemas.microsoft.com/office/word/2010/wordprocessingGroup" xmlns:wpi="http://schemas.microsoft.com/office/word/2010/wordprocessingInk" xmlns:wne="http://schemas.microsoft.com/office/word/2006/wordml" xmlns:wps="http://schemas.microsoft.com/office/word/2010/wordprocessingShape" mc:Ignorable="w14 w15 w16se w16cid w16 w16cex w16sdtdh w16sdtfl w16du wp14">
   <w:p>
     <w:pPr>
       <w:pStyle w:val="Footer"/>
@@ -5046,7 +5091,7 @@
         <w:sz w:val="16"/>
         <w:szCs w:val="18"/>
       </w:rPr>
-      <w:t>2024</w:t>
+      <w:t>2025</w:t>
     </w:r>
     <w:r>
       <w:rPr>
@@ -5211,7 +5256,7 @@
 </file>
 
 <file path=word/footnotes.xml><?xml version="1.0" encoding="utf-8"?>
-<w:footnotes xmlns:wpc="http://schemas.microsoft.com/office/word/2010/wordprocessingCanvas" xmlns:cx="http://schemas.microsoft.com/office/drawing/2014/chartex" xmlns:cx1="http://schemas.microsoft.com/office/drawing/2015/9/8/chartex" xmlns:cx2="http://schemas.microsoft.com/office/drawing/2015/10/21/chartex" xmlns:cx3="http://schemas.microsoft.com/office/drawing/2016/5/9/chartex" xmlns:cx4="http://schemas.microsoft.com/office/drawing/2016/5/10/chartex" xmlns:cx5="http://schemas.microsoft.com/office/drawing/2016/5/11/chartex" xmlns:cx6="http://schemas.microsoft.com/office/drawing/2016/5/12/chartex" xmlns:cx7="http://schemas.microsoft.com/office/drawing/2016/5/13/chartex" xmlns:cx8="http://schemas.microsoft.com/office/drawing/2016/5/14/chartex" xmlns:mc="http://schemas.openxmlformats.org/markup-compatibility/2006" xmlns:aink="http://schemas.microsoft.com/office/drawing/2016/ink" xmlns:am3d="http://schemas.microsoft.com/office/drawing/2017/model3d" xmlns:o="urn:schemas-microsoft-com:office:office" xmlns:oel="http://schemas.microsoft.com/office/2019/extlst" xmlns:r="http://schemas.openxmlformats.org/officeDocument/2006/relationships" xmlns:m="http://schemas.openxmlformats.org/officeDocument/2006/math" xmlns:v="urn:schemas-microsoft-com:vml" xmlns:wp14="http://schemas.microsoft.com/office/word/2010/wordprocessingDrawing" xmlns:wp="http://schemas.openxmlformats.org/drawingml/2006/wordprocessingDrawing" xmlns:w10="urn:schemas-microsoft-com:office:word" xmlns:w="http://schemas.openxmlformats.org/wordprocessingml/2006/main" xmlns:w14="http://schemas.microsoft.com/office/word/2010/wordml" xmlns:w15="http://schemas.microsoft.com/office/word/2012/wordml" xmlns:w16cex="http://schemas.microsoft.com/office/word/2018/wordml/cex" xmlns:w16cid="http://schemas.microsoft.com/office/word/2016/wordml/cid" xmlns:w16="http://schemas.microsoft.com/office/word/2018/wordml" xmlns:w16du="http://schemas.microsoft.com/office/word/2023/wordml/word16du" xmlns:w16sdtdh="http://schemas.microsoft.com/office/word/2020/wordml/sdtdatahash" xmlns:w16se="http://schemas.microsoft.com/office/word/2015/wordml/symex" xmlns:wpg="http://schemas.microsoft.com/office/word/2010/wordprocessingGroup" xmlns:wpi="http://schemas.microsoft.com/office/word/2010/wordprocessingInk" xmlns:wne="http://schemas.microsoft.com/office/word/2006/wordml" xmlns:wps="http://schemas.microsoft.com/office/word/2010/wordprocessingShape" mc:Ignorable="w14 w15 w16se w16cid w16 w16cex w16sdtdh w16du wp14">
+<w:footnotes xmlns:wpc="http://schemas.microsoft.com/office/word/2010/wordprocessingCanvas" xmlns:cx="http://schemas.microsoft.com/office/drawing/2014/chartex" xmlns:cx1="http://schemas.microsoft.com/office/drawing/2015/9/8/chartex" xmlns:cx2="http://schemas.microsoft.com/office/drawing/2015/10/21/chartex" xmlns:cx3="http://schemas.microsoft.com/office/drawing/2016/5/9/chartex" xmlns:cx4="http://schemas.microsoft.com/office/drawing/2016/5/10/chartex" xmlns:cx5="http://schemas.microsoft.com/office/drawing/2016/5/11/chartex" xmlns:cx6="http://schemas.microsoft.com/office/drawing/2016/5/12/chartex" xmlns:cx7="http://schemas.microsoft.com/office/drawing/2016/5/13/chartex" xmlns:cx8="http://schemas.microsoft.com/office/drawing/2016/5/14/chartex" xmlns:mc="http://schemas.openxmlformats.org/markup-compatibility/2006" xmlns:aink="http://schemas.microsoft.com/office/drawing/2016/ink" xmlns:am3d="http://schemas.microsoft.com/office/drawing/2017/model3d" xmlns:o="urn:schemas-microsoft-com:office:office" xmlns:oel="http://schemas.microsoft.com/office/2019/extlst" xmlns:r="http://schemas.openxmlformats.org/officeDocument/2006/relationships" xmlns:m="http://schemas.openxmlformats.org/officeDocument/2006/math" xmlns:v="urn:schemas-microsoft-com:vml" xmlns:wp14="http://schemas.microsoft.com/office/word/2010/wordprocessingDrawing" xmlns:wp="http://schemas.openxmlformats.org/drawingml/2006/wordprocessingDrawing" xmlns:w10="urn:schemas-microsoft-com:office:word" xmlns:w="http://schemas.openxmlformats.org/wordprocessingml/2006/main" xmlns:w14="http://schemas.microsoft.com/office/word/2010/wordml" xmlns:w15="http://schemas.microsoft.com/office/word/2012/wordml" xmlns:w16cex="http://schemas.microsoft.com/office/word/2018/wordml/cex" xmlns:w16cid="http://schemas.microsoft.com/office/word/2016/wordml/cid" xmlns:w16="http://schemas.microsoft.com/office/word/2018/wordml" xmlns:w16du="http://schemas.microsoft.com/office/word/2023/wordml/word16du" xmlns:w16sdtdh="http://schemas.microsoft.com/office/word/2020/wordml/sdtdatahash" xmlns:w16sdtfl="http://schemas.microsoft.com/office/word/2024/wordml/sdtformatlock" xmlns:w16se="http://schemas.microsoft.com/office/word/2015/wordml/symex" xmlns:wpg="http://schemas.microsoft.com/office/word/2010/wordprocessingGroup" xmlns:wpi="http://schemas.microsoft.com/office/word/2010/wordprocessingInk" xmlns:wne="http://schemas.microsoft.com/office/word/2006/wordml" xmlns:wps="http://schemas.microsoft.com/office/word/2010/wordprocessingShape" mc:Ignorable="w14 w15 w16se w16cid w16 w16cex w16sdtdh w16sdtfl w16du wp14">
   <w:footnote w:type="separator" w:id="-1">
     <w:p>
       <w:pPr>
@@ -5236,7 +5281,7 @@
 </file>
 
 <file path=word/numbering.xml><?xml version="1.0" encoding="utf-8"?>
-<w:numbering xmlns:wpc="http://schemas.microsoft.com/office/word/2010/wordprocessingCanvas" xmlns:cx="http://schemas.microsoft.com/office/drawing/2014/chartex" xmlns:cx1="http://schemas.microsoft.com/office/drawing/2015/9/8/chartex" xmlns:cx2="http://schemas.microsoft.com/office/drawing/2015/10/21/chartex" xmlns:cx3="http://schemas.microsoft.com/office/drawing/2016/5/9/chartex" xmlns:cx4="http://schemas.microsoft.com/office/drawing/2016/5/10/chartex" xmlns:cx5="http://schemas.microsoft.com/office/drawing/2016/5/11/chartex" xmlns:cx6="http://schemas.microsoft.com/office/drawing/2016/5/12/chartex" xmlns:cx7="http://schemas.microsoft.com/office/drawing/2016/5/13/chartex" xmlns:cx8="http://schemas.microsoft.com/office/drawing/2016/5/14/chartex" xmlns:mc="http://schemas.openxmlformats.org/markup-compatibility/2006" xmlns:aink="http://schemas.microsoft.com/office/drawing/2016/ink" xmlns:am3d="http://schemas.microsoft.com/office/drawing/2017/model3d" xmlns:o="urn:schemas-microsoft-com:office:office" xmlns:oel="http://schemas.microsoft.com/office/2019/extlst" xmlns:r="http://schemas.openxmlformats.org/officeDocument/2006/relationships" xmlns:m="http://schemas.openxmlformats.org/officeDocument/2006/math" xmlns:v="urn:schemas-microsoft-com:vml" xmlns:wp14="http://schemas.microsoft.com/office/word/2010/wordprocessingDrawing" xmlns:wp="http://schemas.openxmlformats.org/drawingml/2006/wordprocessingDrawing" xmlns:w10="urn:schemas-microsoft-com:office:word" xmlns:w="http://schemas.openxmlformats.org/wordprocessingml/2006/main" xmlns:w14="http://schemas.microsoft.com/office/word/2010/wordml" xmlns:w15="http://schemas.microsoft.com/office/word/2012/wordml" xmlns:w16cex="http://schemas.microsoft.com/office/word/2018/wordml/cex" xmlns:w16cid="http://schemas.microsoft.com/office/word/2016/wordml/cid" xmlns:w16="http://schemas.microsoft.com/office/word/2018/wordml" xmlns:w16du="http://schemas.microsoft.com/office/word/2023/wordml/word16du" xmlns:w16sdtdh="http://schemas.microsoft.com/office/word/2020/wordml/sdtdatahash" xmlns:w16se="http://schemas.microsoft.com/office/word/2015/wordml/symex" xmlns:wpg="http://schemas.microsoft.com/office/word/2010/wordprocessingGroup" xmlns:wpi="http://schemas.microsoft.com/office/word/2010/wordprocessingInk" xmlns:wne="http://schemas.microsoft.com/office/word/2006/wordml" xmlns:wps="http://schemas.microsoft.com/office/word/2010/wordprocessingShape" mc:Ignorable="w14 w15 w16se w16cid w16 w16cex w16sdtdh w16du wp14">
+<w:numbering xmlns:wpc="http://schemas.microsoft.com/office/word/2010/wordprocessingCanvas" xmlns:cx="http://schemas.microsoft.com/office/drawing/2014/chartex" xmlns:cx1="http://schemas.microsoft.com/office/drawing/2015/9/8/chartex" xmlns:cx2="http://schemas.microsoft.com/office/drawing/2015/10/21/chartex" xmlns:cx3="http://schemas.microsoft.com/office/drawing/2016/5/9/chartex" xmlns:cx4="http://schemas.microsoft.com/office/drawing/2016/5/10/chartex" xmlns:cx5="http://schemas.microsoft.com/office/drawing/2016/5/11/chartex" xmlns:cx6="http://schemas.microsoft.com/office/drawing/2016/5/12/chartex" xmlns:cx7="http://schemas.microsoft.com/office/drawing/2016/5/13/chartex" xmlns:cx8="http://schemas.microsoft.com/office/drawing/2016/5/14/chartex" xmlns:mc="http://schemas.openxmlformats.org/markup-compatibility/2006" xmlns:aink="http://schemas.microsoft.com/office/drawing/2016/ink" xmlns:am3d="http://schemas.microsoft.com/office/drawing/2017/model3d" xmlns:o="urn:schemas-microsoft-com:office:office" xmlns:oel="http://schemas.microsoft.com/office/2019/extlst" xmlns:r="http://schemas.openxmlformats.org/officeDocument/2006/relationships" xmlns:m="http://schemas.openxmlformats.org/officeDocument/2006/math" xmlns:v="urn:schemas-microsoft-com:vml" xmlns:wp14="http://schemas.microsoft.com/office/word/2010/wordprocessingDrawing" xmlns:wp="http://schemas.openxmlformats.org/drawingml/2006/wordprocessingDrawing" xmlns:w10="urn:schemas-microsoft-com:office:word" xmlns:w="http://schemas.openxmlformats.org/wordprocessingml/2006/main" xmlns:w14="http://schemas.microsoft.com/office/word/2010/wordml" xmlns:w15="http://schemas.microsoft.com/office/word/2012/wordml" xmlns:w16cex="http://schemas.microsoft.com/office/word/2018/wordml/cex" xmlns:w16cid="http://schemas.microsoft.com/office/word/2016/wordml/cid" xmlns:w16="http://schemas.microsoft.com/office/word/2018/wordml" xmlns:w16du="http://schemas.microsoft.com/office/word/2023/wordml/word16du" xmlns:w16sdtdh="http://schemas.microsoft.com/office/word/2020/wordml/sdtdatahash" xmlns:w16sdtfl="http://schemas.microsoft.com/office/word/2024/wordml/sdtformatlock" xmlns:w16se="http://schemas.microsoft.com/office/word/2015/wordml/symex" xmlns:wpg="http://schemas.microsoft.com/office/word/2010/wordprocessingGroup" xmlns:wpi="http://schemas.microsoft.com/office/word/2010/wordprocessingInk" xmlns:wne="http://schemas.microsoft.com/office/word/2006/wordml" xmlns:wps="http://schemas.microsoft.com/office/word/2010/wordprocessingShape" mc:Ignorable="w14 w15 w16se w16cid w16 w16cex w16sdtdh w16sdtfl w16du wp14">
   <w:abstractNum w:abstractNumId="0" w15:restartNumberingAfterBreak="0">
     <w:nsid w:val="028C50BA"/>
     <w:multiLevelType w:val="multilevel"/>
@@ -8403,7 +8448,7 @@
 </file>
 
 <file path=word/styles.xml><?xml version="1.0" encoding="utf-8"?>
-<w:styles xmlns:mc="http://schemas.openxmlformats.org/markup-compatibility/2006" xmlns:r="http://schemas.openxmlformats.org/officeDocument/2006/relationships" xmlns:w="http://schemas.openxmlformats.org/wordprocessingml/2006/main" xmlns:w14="http://schemas.microsoft.com/office/word/2010/wordml" xmlns:w15="http://schemas.microsoft.com/office/word/2012/wordml" xmlns:w16cex="http://schemas.microsoft.com/office/word/2018/wordml/cex" xmlns:w16cid="http://schemas.microsoft.com/office/word/2016/wordml/cid" xmlns:w16="http://schemas.microsoft.com/office/word/2018/wordml" xmlns:w16du="http://schemas.microsoft.com/office/word/2023/wordml/word16du" xmlns:w16sdtdh="http://schemas.microsoft.com/office/word/2020/wordml/sdtdatahash" xmlns:w16se="http://schemas.microsoft.com/office/word/2015/wordml/symex" mc:Ignorable="w14 w15 w16se w16cid w16 w16cex w16sdtdh w16du">
+<w:styles xmlns:mc="http://schemas.openxmlformats.org/markup-compatibility/2006" xmlns:r="http://schemas.openxmlformats.org/officeDocument/2006/relationships" xmlns:w="http://schemas.openxmlformats.org/wordprocessingml/2006/main" xmlns:w14="http://schemas.microsoft.com/office/word/2010/wordml" xmlns:w15="http://schemas.microsoft.com/office/word/2012/wordml" xmlns:w16cex="http://schemas.microsoft.com/office/word/2018/wordml/cex" xmlns:w16cid="http://schemas.microsoft.com/office/word/2016/wordml/cid" xmlns:w16="http://schemas.microsoft.com/office/word/2018/wordml" xmlns:w16du="http://schemas.microsoft.com/office/word/2023/wordml/word16du" xmlns:w16sdtdh="http://schemas.microsoft.com/office/word/2020/wordml/sdtdatahash" xmlns:w16sdtfl="http://schemas.microsoft.com/office/word/2024/wordml/sdtformatlock" xmlns:w16se="http://schemas.microsoft.com/office/word/2015/wordml/symex" mc:Ignorable="w14 w15 w16se w16cid w16 w16cex w16sdtdh w16sdtfl w16du">
   <w:docDefaults>
     <w:rPrDefault>
       <w:rPr>
@@ -9014,6 +9059,7 @@
   <w:style w:type="character" w:default="1" w:styleId="DefaultParagraphFont">
     <w:name w:val="Default Paragraph Font"/>
     <w:uiPriority w:val="1"/>
+    <w:semiHidden/>
     <w:unhideWhenUsed/>
   </w:style>
   <w:style w:type="table" w:default="1" w:styleId="TableNormal">
@@ -9890,7 +9936,7 @@
 </file>
 
 <file path=word/glossary/document.xml><?xml version="1.0" encoding="utf-8"?>
-<w:glossaryDocument xmlns:wpc="http://schemas.microsoft.com/office/word/2010/wordprocessingCanvas" xmlns:cx="http://schemas.microsoft.com/office/drawing/2014/chartex" xmlns:cx1="http://schemas.microsoft.com/office/drawing/2015/9/8/chartex" xmlns:cx2="http://schemas.microsoft.com/office/drawing/2015/10/21/chartex" xmlns:cx3="http://schemas.microsoft.com/office/drawing/2016/5/9/chartex" xmlns:cx4="http://schemas.microsoft.com/office/drawing/2016/5/10/chartex" xmlns:cx5="http://schemas.microsoft.com/office/drawing/2016/5/11/chartex" xmlns:cx6="http://schemas.microsoft.com/office/drawing/2016/5/12/chartex" xmlns:cx7="http://schemas.microsoft.com/office/drawing/2016/5/13/chartex" xmlns:cx8="http://schemas.microsoft.com/office/drawing/2016/5/14/chartex" xmlns:mc="http://schemas.openxmlformats.org/markup-compatibility/2006" xmlns:aink="http://schemas.microsoft.com/office/drawing/2016/ink" xmlns:am3d="http://schemas.microsoft.com/office/drawing/2017/model3d" xmlns:o="urn:schemas-microsoft-com:office:office" xmlns:oel="http://schemas.microsoft.com/office/2019/extlst" xmlns:r="http://schemas.openxmlformats.org/officeDocument/2006/relationships" xmlns:m="http://schemas.openxmlformats.org/officeDocument/2006/math" xmlns:v="urn:schemas-microsoft-com:vml" xmlns:wp14="http://schemas.microsoft.com/office/word/2010/wordprocessingDrawing" xmlns:wp="http://schemas.openxmlformats.org/drawingml/2006/wordprocessingDrawing" xmlns:w10="urn:schemas-microsoft-com:office:word" xmlns:w="http://schemas.openxmlformats.org/wordprocessingml/2006/main" xmlns:w14="http://schemas.microsoft.com/office/word/2010/wordml" xmlns:w15="http://schemas.microsoft.com/office/word/2012/wordml" xmlns:w16cex="http://schemas.microsoft.com/office/word/2018/wordml/cex" xmlns:w16cid="http://schemas.microsoft.com/office/word/2016/wordml/cid" xmlns:w16="http://schemas.microsoft.com/office/word/2018/wordml" xmlns:w16du="http://schemas.microsoft.com/office/word/2023/wordml/word16du" xmlns:w16sdtdh="http://schemas.microsoft.com/office/word/2020/wordml/sdtdatahash" xmlns:w16se="http://schemas.microsoft.com/office/word/2015/wordml/symex" xmlns:wpg="http://schemas.microsoft.com/office/word/2010/wordprocessingGroup" xmlns:wpi="http://schemas.microsoft.com/office/word/2010/wordprocessingInk" xmlns:wne="http://schemas.microsoft.com/office/word/2006/wordml" xmlns:wps="http://schemas.microsoft.com/office/word/2010/wordprocessingShape" mc:Ignorable="w14 w15 w16se w16cid w16 w16cex w16sdtdh w16du wp14">
+<w:glossaryDocument xmlns:wpc="http://schemas.microsoft.com/office/word/2010/wordprocessingCanvas" xmlns:cx="http://schemas.microsoft.com/office/drawing/2014/chartex" xmlns:cx1="http://schemas.microsoft.com/office/drawing/2015/9/8/chartex" xmlns:cx2="http://schemas.microsoft.com/office/drawing/2015/10/21/chartex" xmlns:cx3="http://schemas.microsoft.com/office/drawing/2016/5/9/chartex" xmlns:cx4="http://schemas.microsoft.com/office/drawing/2016/5/10/chartex" xmlns:cx5="http://schemas.microsoft.com/office/drawing/2016/5/11/chartex" xmlns:cx6="http://schemas.microsoft.com/office/drawing/2016/5/12/chartex" xmlns:cx7="http://schemas.microsoft.com/office/drawing/2016/5/13/chartex" xmlns:cx8="http://schemas.microsoft.com/office/drawing/2016/5/14/chartex" xmlns:mc="http://schemas.openxmlformats.org/markup-compatibility/2006" xmlns:aink="http://schemas.microsoft.com/office/drawing/2016/ink" xmlns:am3d="http://schemas.microsoft.com/office/drawing/2017/model3d" xmlns:o="urn:schemas-microsoft-com:office:office" xmlns:oel="http://schemas.microsoft.com/office/2019/extlst" xmlns:r="http://schemas.openxmlformats.org/officeDocument/2006/relationships" xmlns:m="http://schemas.openxmlformats.org/officeDocument/2006/math" xmlns:v="urn:schemas-microsoft-com:vml" xmlns:wp14="http://schemas.microsoft.com/office/word/2010/wordprocessingDrawing" xmlns:wp="http://schemas.openxmlformats.org/drawingml/2006/wordprocessingDrawing" xmlns:w10="urn:schemas-microsoft-com:office:word" xmlns:w="http://schemas.openxmlformats.org/wordprocessingml/2006/main" xmlns:w14="http://schemas.microsoft.com/office/word/2010/wordml" xmlns:w15="http://schemas.microsoft.com/office/word/2012/wordml" xmlns:w16cex="http://schemas.microsoft.com/office/word/2018/wordml/cex" xmlns:w16cid="http://schemas.microsoft.com/office/word/2016/wordml/cid" xmlns:w16="http://schemas.microsoft.com/office/word/2018/wordml" xmlns:w16du="http://schemas.microsoft.com/office/word/2023/wordml/word16du" xmlns:w16sdtdh="http://schemas.microsoft.com/office/word/2020/wordml/sdtdatahash" xmlns:w16sdtfl="http://schemas.microsoft.com/office/word/2024/wordml/sdtformatlock" xmlns:w16se="http://schemas.microsoft.com/office/word/2015/wordml/symex" xmlns:wpg="http://schemas.microsoft.com/office/word/2010/wordprocessingGroup" xmlns:wpi="http://schemas.microsoft.com/office/word/2010/wordprocessingInk" xmlns:wne="http://schemas.microsoft.com/office/word/2006/wordml" xmlns:wps="http://schemas.microsoft.com/office/word/2010/wordprocessingShape" mc:Ignorable="w14 w15 w16se w16cid w16 w16cex w16sdtdh w16sdtfl w16du wp14">
   <w:docParts>
     <w:docPart>
       <w:docPartPr>
@@ -10327,7 +10373,7 @@
 </file>
 
 <file path=word/glossary/fontTable.xml><?xml version="1.0" encoding="utf-8"?>
-<w:fonts xmlns:mc="http://schemas.openxmlformats.org/markup-compatibility/2006" xmlns:r="http://schemas.openxmlformats.org/officeDocument/2006/relationships" xmlns:w="http://schemas.openxmlformats.org/wordprocessingml/2006/main" xmlns:w14="http://schemas.microsoft.com/office/word/2010/wordml" xmlns:w15="http://schemas.microsoft.com/office/word/2012/wordml" xmlns:w16cex="http://schemas.microsoft.com/office/word/2018/wordml/cex" xmlns:w16cid="http://schemas.microsoft.com/office/word/2016/wordml/cid" xmlns:w16="http://schemas.microsoft.com/office/word/2018/wordml" xmlns:w16du="http://schemas.microsoft.com/office/word/2023/wordml/word16du" xmlns:w16sdtdh="http://schemas.microsoft.com/office/word/2020/wordml/sdtdatahash" xmlns:w16se="http://schemas.microsoft.com/office/word/2015/wordml/symex" mc:Ignorable="w14 w15 w16se w16cid w16 w16cex w16sdtdh w16du">
+<w:fonts xmlns:mc="http://schemas.openxmlformats.org/markup-compatibility/2006" xmlns:r="http://schemas.openxmlformats.org/officeDocument/2006/relationships" xmlns:w="http://schemas.openxmlformats.org/wordprocessingml/2006/main" xmlns:w14="http://schemas.microsoft.com/office/word/2010/wordml" xmlns:w15="http://schemas.microsoft.com/office/word/2012/wordml" xmlns:w16cex="http://schemas.microsoft.com/office/word/2018/wordml/cex" xmlns:w16cid="http://schemas.microsoft.com/office/word/2016/wordml/cid" xmlns:w16="http://schemas.microsoft.com/office/word/2018/wordml" xmlns:w16du="http://schemas.microsoft.com/office/word/2023/wordml/word16du" xmlns:w16sdtdh="http://schemas.microsoft.com/office/word/2020/wordml/sdtdatahash" xmlns:w16sdtfl="http://schemas.microsoft.com/office/word/2024/wordml/sdtformatlock" xmlns:w16se="http://schemas.microsoft.com/office/word/2015/wordml/symex" mc:Ignorable="w14 w15 w16se w16cid w16 w16cex w16sdtdh w16sdtfl w16du">
   <w:font w:name="Symbol">
     <w:panose1 w:val="05050102010706020507"/>
     <w:charset w:val="02"/>
@@ -10379,7 +10425,7 @@
 </file>
 
 <file path=word/glossary/settings.xml><?xml version="1.0" encoding="utf-8"?>
-<w:settings xmlns:mc="http://schemas.openxmlformats.org/markup-compatibility/2006" xmlns:o="urn:schemas-microsoft-com:office:office" xmlns:r="http://schemas.openxmlformats.org/officeDocument/2006/relationships" xmlns:m="http://schemas.openxmlformats.org/officeDocument/2006/math" xmlns:v="urn:schemas-microsoft-com:vml" xmlns:w10="urn:schemas-microsoft-com:office:word" xmlns:w="http://schemas.openxmlformats.org/wordprocessingml/2006/main" xmlns:w14="http://schemas.microsoft.com/office/word/2010/wordml" xmlns:w15="http://schemas.microsoft.com/office/word/2012/wordml" xmlns:w16cex="http://schemas.microsoft.com/office/word/2018/wordml/cex" xmlns:w16cid="http://schemas.microsoft.com/office/word/2016/wordml/cid" xmlns:w16="http://schemas.microsoft.com/office/word/2018/wordml" xmlns:w16du="http://schemas.microsoft.com/office/word/2023/wordml/word16du" xmlns:w16sdtdh="http://schemas.microsoft.com/office/word/2020/wordml/sdtdatahash" xmlns:w16se="http://schemas.microsoft.com/office/word/2015/wordml/symex" xmlns:sl="http://schemas.openxmlformats.org/schemaLibrary/2006/main" mc:Ignorable="w14 w15 w16se w16cid w16 w16cex w16sdtdh w16du">
+<w:settings xmlns:mc="http://schemas.openxmlformats.org/markup-compatibility/2006" xmlns:o="urn:schemas-microsoft-com:office:office" xmlns:r="http://schemas.openxmlformats.org/officeDocument/2006/relationships" xmlns:m="http://schemas.openxmlformats.org/officeDocument/2006/math" xmlns:v="urn:schemas-microsoft-com:vml" xmlns:w10="urn:schemas-microsoft-com:office:word" xmlns:w="http://schemas.openxmlformats.org/wordprocessingml/2006/main" xmlns:w14="http://schemas.microsoft.com/office/word/2010/wordml" xmlns:w15="http://schemas.microsoft.com/office/word/2012/wordml" xmlns:w16cex="http://schemas.microsoft.com/office/word/2018/wordml/cex" xmlns:w16cid="http://schemas.microsoft.com/office/word/2016/wordml/cid" xmlns:w16="http://schemas.microsoft.com/office/word/2018/wordml" xmlns:w16du="http://schemas.microsoft.com/office/word/2023/wordml/word16du" xmlns:w16sdtdh="http://schemas.microsoft.com/office/word/2020/wordml/sdtdatahash" xmlns:w16sdtfl="http://schemas.microsoft.com/office/word/2024/wordml/sdtformatlock" xmlns:w16se="http://schemas.microsoft.com/office/word/2015/wordml/symex" xmlns:sl="http://schemas.openxmlformats.org/schemaLibrary/2006/main" mc:Ignorable="w14 w15 w16se w16cid w16 w16cex w16sdtdh w16sdtfl w16du">
   <w:view w:val="normal"/>
   <w:defaultTabStop w:val="720"/>
   <w:characterSpacingControl w:val="doNotCompress"/>
@@ -10427,12 +10473,14 @@
     <w:rsid w:val="0096089D"/>
     <w:rsid w:val="00994961"/>
     <w:rsid w:val="00A8380A"/>
+    <w:rsid w:val="00AB6929"/>
     <w:rsid w:val="00AD1DF9"/>
     <w:rsid w:val="00B25C4F"/>
     <w:rsid w:val="00B3043F"/>
     <w:rsid w:val="00B45BB0"/>
     <w:rsid w:val="00B5485D"/>
     <w:rsid w:val="00B72C94"/>
+    <w:rsid w:val="00BC1655"/>
     <w:rsid w:val="00BF31B0"/>
     <w:rsid w:val="00C40C05"/>
     <w:rsid w:val="00C428B3"/>
@@ -10471,7 +10519,7 @@
 </file>
 
 <file path=word/glossary/styles.xml><?xml version="1.0" encoding="utf-8"?>
-<w:styles xmlns:mc="http://schemas.openxmlformats.org/markup-compatibility/2006" xmlns:r="http://schemas.openxmlformats.org/officeDocument/2006/relationships" xmlns:w="http://schemas.openxmlformats.org/wordprocessingml/2006/main" xmlns:w14="http://schemas.microsoft.com/office/word/2010/wordml" xmlns:w15="http://schemas.microsoft.com/office/word/2012/wordml" xmlns:w16cex="http://schemas.microsoft.com/office/word/2018/wordml/cex" xmlns:w16cid="http://schemas.microsoft.com/office/word/2016/wordml/cid" xmlns:w16="http://schemas.microsoft.com/office/word/2018/wordml" xmlns:w16du="http://schemas.microsoft.com/office/word/2023/wordml/word16du" xmlns:w16sdtdh="http://schemas.microsoft.com/office/word/2020/wordml/sdtdatahash" xmlns:w16se="http://schemas.microsoft.com/office/word/2015/wordml/symex" mc:Ignorable="w14 w15 w16se w16cid w16 w16cex w16sdtdh w16du">
+<w:styles xmlns:mc="http://schemas.openxmlformats.org/markup-compatibility/2006" xmlns:r="http://schemas.openxmlformats.org/officeDocument/2006/relationships" xmlns:w="http://schemas.openxmlformats.org/wordprocessingml/2006/main" xmlns:w14="http://schemas.microsoft.com/office/word/2010/wordml" xmlns:w15="http://schemas.microsoft.com/office/word/2012/wordml" xmlns:w16cex="http://schemas.microsoft.com/office/word/2018/wordml/cex" xmlns:w16cid="http://schemas.microsoft.com/office/word/2016/wordml/cid" xmlns:w16="http://schemas.microsoft.com/office/word/2018/wordml" xmlns:w16du="http://schemas.microsoft.com/office/word/2023/wordml/word16du" xmlns:w16sdtdh="http://schemas.microsoft.com/office/word/2020/wordml/sdtdatahash" xmlns:w16sdtfl="http://schemas.microsoft.com/office/word/2024/wordml/sdtformatlock" xmlns:w16se="http://schemas.microsoft.com/office/word/2015/wordml/symex" mc:Ignorable="w14 w15 w16se w16cid w16 w16cex w16sdtdh w16sdtfl w16du">
   <w:docDefaults>
     <w:rPrDefault>
       <w:rPr>
@@ -11088,7 +11136,7 @@
 </file>
 
 <file path=word/glossary/webSettings.xml><?xml version="1.0" encoding="utf-8"?>
-<w:webSettings xmlns:mc="http://schemas.openxmlformats.org/markup-compatibility/2006" xmlns:r="http://schemas.openxmlformats.org/officeDocument/2006/relationships" xmlns:w="http://schemas.openxmlformats.org/wordprocessingml/2006/main" xmlns:w14="http://schemas.microsoft.com/office/word/2010/wordml" xmlns:w15="http://schemas.microsoft.com/office/word/2012/wordml" xmlns:w16cex="http://schemas.microsoft.com/office/word/2018/wordml/cex" xmlns:w16cid="http://schemas.microsoft.com/office/word/2016/wordml/cid" xmlns:w16="http://schemas.microsoft.com/office/word/2018/wordml" xmlns:w16du="http://schemas.microsoft.com/office/word/2023/wordml/word16du" xmlns:w16sdtdh="http://schemas.microsoft.com/office/word/2020/wordml/sdtdatahash" xmlns:w16se="http://schemas.microsoft.com/office/word/2015/wordml/symex" mc:Ignorable="w14 w15 w16se w16cid w16 w16cex w16sdtdh w16du">
+<w:webSettings xmlns:mc="http://schemas.openxmlformats.org/markup-compatibility/2006" xmlns:r="http://schemas.openxmlformats.org/officeDocument/2006/relationships" xmlns:w="http://schemas.openxmlformats.org/wordprocessingml/2006/main" xmlns:w14="http://schemas.microsoft.com/office/word/2010/wordml" xmlns:w15="http://schemas.microsoft.com/office/word/2012/wordml" xmlns:w16cex="http://schemas.microsoft.com/office/word/2018/wordml/cex" xmlns:w16cid="http://schemas.microsoft.com/office/word/2016/wordml/cid" xmlns:w16="http://schemas.microsoft.com/office/word/2018/wordml" xmlns:w16du="http://schemas.microsoft.com/office/word/2023/wordml/word16du" xmlns:w16sdtdh="http://schemas.microsoft.com/office/word/2020/wordml/sdtdatahash" xmlns:w16sdtfl="http://schemas.microsoft.com/office/word/2024/wordml/sdtformatlock" xmlns:w16se="http://schemas.microsoft.com/office/word/2015/wordml/symex" mc:Ignorable="w14 w15 w16se w16cid w16 w16cex w16sdtdh w16sdtfl w16du">
   <w:optimizeForBrowser/>
   <w:allowPNG/>
 </w:webSettings>

</xml_diff>

<commit_message>
psfiles.zip linked in exercises
</commit_message>
<xml_diff>
--- a/CYBER360-Ex-4.1-Text-CSV.docx
+++ b/CYBER360-Ex-4.1-Text-CSV.docx
@@ -1,6 +1,6 @@
 
 <file path=word/document.xml><?xml version="1.0" encoding="utf-8"?>
-<w:document xmlns:wpc="http://schemas.microsoft.com/office/word/2010/wordprocessingCanvas" xmlns:cx="http://schemas.microsoft.com/office/drawing/2014/chartex" xmlns:cx1="http://schemas.microsoft.com/office/drawing/2015/9/8/chartex" xmlns:cx2="http://schemas.microsoft.com/office/drawing/2015/10/21/chartex" xmlns:cx3="http://schemas.microsoft.com/office/drawing/2016/5/9/chartex" xmlns:cx4="http://schemas.microsoft.com/office/drawing/2016/5/10/chartex" xmlns:cx5="http://schemas.microsoft.com/office/drawing/2016/5/11/chartex" xmlns:cx6="http://schemas.microsoft.com/office/drawing/2016/5/12/chartex" xmlns:cx7="http://schemas.microsoft.com/office/drawing/2016/5/13/chartex" xmlns:cx8="http://schemas.microsoft.com/office/drawing/2016/5/14/chartex" xmlns:mc="http://schemas.openxmlformats.org/markup-compatibility/2006" xmlns:aink="http://schemas.microsoft.com/office/drawing/2016/ink" xmlns:am3d="http://schemas.microsoft.com/office/drawing/2017/model3d" xmlns:o="urn:schemas-microsoft-com:office:office" xmlns:oel="http://schemas.microsoft.com/office/2019/extlst" xmlns:r="http://schemas.openxmlformats.org/officeDocument/2006/relationships" xmlns:m="http://schemas.openxmlformats.org/officeDocument/2006/math" xmlns:v="urn:schemas-microsoft-com:vml" xmlns:wp14="http://schemas.microsoft.com/office/word/2010/wordprocessingDrawing" xmlns:wp="http://schemas.openxmlformats.org/drawingml/2006/wordprocessingDrawing" xmlns:w10="urn:schemas-microsoft-com:office:word" xmlns:w="http://schemas.openxmlformats.org/wordprocessingml/2006/main" xmlns:w14="http://schemas.microsoft.com/office/word/2010/wordml" xmlns:w15="http://schemas.microsoft.com/office/word/2012/wordml" xmlns:w16cex="http://schemas.microsoft.com/office/word/2018/wordml/cex" xmlns:w16cid="http://schemas.microsoft.com/office/word/2016/wordml/cid" xmlns:w16="http://schemas.microsoft.com/office/word/2018/wordml" xmlns:w16du="http://schemas.microsoft.com/office/word/2023/wordml/word16du" xmlns:w16sdtdh="http://schemas.microsoft.com/office/word/2020/wordml/sdtdatahash" xmlns:w16se="http://schemas.microsoft.com/office/word/2015/wordml/symex" xmlns:wpg="http://schemas.microsoft.com/office/word/2010/wordprocessingGroup" xmlns:wpi="http://schemas.microsoft.com/office/word/2010/wordprocessingInk" xmlns:wne="http://schemas.microsoft.com/office/word/2006/wordml" xmlns:wps="http://schemas.microsoft.com/office/word/2010/wordprocessingShape" mc:Ignorable="w14 w15 w16se w16cid w16 w16cex w16sdtdh w16du wp14">
+<w:document xmlns:wpc="http://schemas.microsoft.com/office/word/2010/wordprocessingCanvas" xmlns:cx="http://schemas.microsoft.com/office/drawing/2014/chartex" xmlns:cx1="http://schemas.microsoft.com/office/drawing/2015/9/8/chartex" xmlns:cx2="http://schemas.microsoft.com/office/drawing/2015/10/21/chartex" xmlns:cx3="http://schemas.microsoft.com/office/drawing/2016/5/9/chartex" xmlns:cx4="http://schemas.microsoft.com/office/drawing/2016/5/10/chartex" xmlns:cx5="http://schemas.microsoft.com/office/drawing/2016/5/11/chartex" xmlns:cx6="http://schemas.microsoft.com/office/drawing/2016/5/12/chartex" xmlns:cx7="http://schemas.microsoft.com/office/drawing/2016/5/13/chartex" xmlns:cx8="http://schemas.microsoft.com/office/drawing/2016/5/14/chartex" xmlns:mc="http://schemas.openxmlformats.org/markup-compatibility/2006" xmlns:aink="http://schemas.microsoft.com/office/drawing/2016/ink" xmlns:am3d="http://schemas.microsoft.com/office/drawing/2017/model3d" xmlns:o="urn:schemas-microsoft-com:office:office" xmlns:oel="http://schemas.microsoft.com/office/2019/extlst" xmlns:r="http://schemas.openxmlformats.org/officeDocument/2006/relationships" xmlns:m="http://schemas.openxmlformats.org/officeDocument/2006/math" xmlns:v="urn:schemas-microsoft-com:vml" xmlns:wp14="http://schemas.microsoft.com/office/word/2010/wordprocessingDrawing" xmlns:wp="http://schemas.openxmlformats.org/drawingml/2006/wordprocessingDrawing" xmlns:w10="urn:schemas-microsoft-com:office:word" xmlns:w="http://schemas.openxmlformats.org/wordprocessingml/2006/main" xmlns:w14="http://schemas.microsoft.com/office/word/2010/wordml" xmlns:w15="http://schemas.microsoft.com/office/word/2012/wordml" xmlns:w16cex="http://schemas.microsoft.com/office/word/2018/wordml/cex" xmlns:w16cid="http://schemas.microsoft.com/office/word/2016/wordml/cid" xmlns:w16="http://schemas.microsoft.com/office/word/2018/wordml" xmlns:w16du="http://schemas.microsoft.com/office/word/2023/wordml/word16du" xmlns:w16sdtdh="http://schemas.microsoft.com/office/word/2020/wordml/sdtdatahash" xmlns:w16sdtfl="http://schemas.microsoft.com/office/word/2024/wordml/sdtformatlock" xmlns:w16se="http://schemas.microsoft.com/office/word/2015/wordml/symex" xmlns:wpg="http://schemas.microsoft.com/office/word/2010/wordprocessingGroup" xmlns:wpi="http://schemas.microsoft.com/office/word/2010/wordprocessingInk" xmlns:wne="http://schemas.microsoft.com/office/word/2006/wordml" xmlns:wps="http://schemas.microsoft.com/office/word/2010/wordprocessingShape" mc:Ignorable="w14 w15 w16se w16cid w16 w16cex w16sdtdh w16sdtfl w16du wp14">
   <w:body>
     <w:p>
       <w:pPr>
@@ -258,12 +258,45 @@
           <w:szCs w:val="22"/>
         </w:rPr>
       </w:pPr>
+      <w:proofErr w:type="gramStart"/>
       <w:r>
         <w:rPr>
           <w:sz w:val="22"/>
           <w:szCs w:val="22"/>
         </w:rPr>
         <w:t>psfiles.zip</w:t>
+      </w:r>
+      <w:r>
+        <w:rPr>
+          <w:sz w:val="22"/>
+          <w:szCs w:val="22"/>
+        </w:rPr>
+        <w:t xml:space="preserve">  --</w:t>
+      </w:r>
+      <w:proofErr w:type="gramEnd"/>
+      <w:r>
+        <w:rPr>
+          <w:sz w:val="22"/>
+          <w:szCs w:val="22"/>
+        </w:rPr>
+        <w:t xml:space="preserve"> Download from: </w:t>
+      </w:r>
+      <w:hyperlink r:id="rId9" w:history="1">
+        <w:r>
+          <w:rPr>
+            <w:rStyle w:val="Hyperlink"/>
+            <w:sz w:val="22"/>
+            <w:szCs w:val="22"/>
+          </w:rPr>
+          <w:t>https://byui-cyber360.github.io/content/psfiles.zip</w:t>
+        </w:r>
+      </w:hyperlink>
+      <w:r>
+        <w:rPr>
+          <w:sz w:val="22"/>
+          <w:szCs w:val="22"/>
+        </w:rPr>
+        <w:t xml:space="preserve"> </w:t>
       </w:r>
     </w:p>
     <w:p>
@@ -287,7 +320,29 @@
           <w:sz w:val="22"/>
           <w:szCs w:val="22"/>
         </w:rPr>
-        <w:t>psfiles.zip</w:t>
+        <w:t xml:space="preserve">You can use PowerShell to extract the downloaded </w:t>
+      </w:r>
+      <w:r>
+        <w:rPr>
+          <w:sz w:val="22"/>
+          <w:szCs w:val="22"/>
+        </w:rPr>
+        <w:t xml:space="preserve">psfiles.zip </w:t>
+      </w:r>
+      <w:r>
+        <w:rPr>
+          <w:sz w:val="22"/>
+          <w:szCs w:val="22"/>
+        </w:rPr>
+        <w:t>archive</w:t>
+      </w:r>
+      <w:proofErr w:type="gramStart"/>
+      <w:r>
+        <w:rPr>
+          <w:sz w:val="22"/>
+          <w:szCs w:val="22"/>
+        </w:rPr>
+        <w:t>:</w:t>
       </w:r>
       <w:r>
         <w:rPr>
@@ -295,6 +350,34 @@
           <w:szCs w:val="22"/>
         </w:rPr>
         <w:t xml:space="preserve"> </w:t>
+      </w:r>
+      <w:r>
+        <w:rPr>
+          <w:sz w:val="22"/>
+          <w:szCs w:val="22"/>
+        </w:rPr>
+        <w:t xml:space="preserve"> </w:t>
+      </w:r>
+      <w:r>
+        <w:rPr>
+          <w:rFonts w:ascii="Consolas" w:hAnsi="Consolas"/>
+          <w:b/>
+          <w:bCs/>
+          <w:sz w:val="22"/>
+          <w:szCs w:val="22"/>
+        </w:rPr>
+        <w:t>Expand</w:t>
+      </w:r>
+      <w:proofErr w:type="gramEnd"/>
+      <w:r>
+        <w:rPr>
+          <w:rFonts w:ascii="Consolas" w:hAnsi="Consolas"/>
+          <w:b/>
+          <w:bCs/>
+          <w:sz w:val="22"/>
+          <w:szCs w:val="22"/>
+        </w:rPr>
+        <w:t>-Archive psfiles.zip</w:t>
       </w:r>
     </w:p>
     <w:p>
@@ -4633,6 +4716,7 @@
         </w:rPr>
         <w:t xml:space="preserve"> </w:t>
       </w:r>
+      <w:proofErr w:type="gramStart"/>
       <w:r>
         <w:rPr>
           <w:rStyle w:val="CommandChar"/>
@@ -4676,7 +4760,17 @@
           <w:sz w:val="22"/>
           <w:szCs w:val="22"/>
         </w:rPr>
-        <w:t>{if</w:t>
+        <w:t>{</w:t>
+      </w:r>
+      <w:proofErr w:type="gramEnd"/>
+      <w:r>
+        <w:rPr>
+          <w:rStyle w:val="CommandChar"/>
+          <w:rFonts w:cstheme="minorHAnsi"/>
+          <w:sz w:val="22"/>
+          <w:szCs w:val="22"/>
+        </w:rPr>
+        <w:t>if</w:t>
       </w:r>
       <w:r>
         <w:rPr>
@@ -4892,7 +4986,7 @@
       </w:r>
     </w:p>
     <w:sectPr>
-      <w:footerReference w:type="default" r:id="rId9"/>
+      <w:footerReference w:type="default" r:id="rId10"/>
       <w:pgSz w:w="12240" w:h="15840"/>
       <w:pgMar w:top="720" w:right="720" w:bottom="1152" w:left="720" w:header="0" w:footer="288" w:gutter="0"/>
       <w:cols w:space="720"/>
@@ -4903,7 +4997,7 @@
 </file>
 
 <file path=word/endnotes.xml><?xml version="1.0" encoding="utf-8"?>
-<w:endnotes xmlns:wpc="http://schemas.microsoft.com/office/word/2010/wordprocessingCanvas" xmlns:cx="http://schemas.microsoft.com/office/drawing/2014/chartex" xmlns:cx1="http://schemas.microsoft.com/office/drawing/2015/9/8/chartex" xmlns:cx2="http://schemas.microsoft.com/office/drawing/2015/10/21/chartex" xmlns:cx3="http://schemas.microsoft.com/office/drawing/2016/5/9/chartex" xmlns:cx4="http://schemas.microsoft.com/office/drawing/2016/5/10/chartex" xmlns:cx5="http://schemas.microsoft.com/office/drawing/2016/5/11/chartex" xmlns:cx6="http://schemas.microsoft.com/office/drawing/2016/5/12/chartex" xmlns:cx7="http://schemas.microsoft.com/office/drawing/2016/5/13/chartex" xmlns:cx8="http://schemas.microsoft.com/office/drawing/2016/5/14/chartex" xmlns:mc="http://schemas.openxmlformats.org/markup-compatibility/2006" xmlns:aink="http://schemas.microsoft.com/office/drawing/2016/ink" xmlns:am3d="http://schemas.microsoft.com/office/drawing/2017/model3d" xmlns:o="urn:schemas-microsoft-com:office:office" xmlns:oel="http://schemas.microsoft.com/office/2019/extlst" xmlns:r="http://schemas.openxmlformats.org/officeDocument/2006/relationships" xmlns:m="http://schemas.openxmlformats.org/officeDocument/2006/math" xmlns:v="urn:schemas-microsoft-com:vml" xmlns:wp14="http://schemas.microsoft.com/office/word/2010/wordprocessingDrawing" xmlns:wp="http://schemas.openxmlformats.org/drawingml/2006/wordprocessingDrawing" xmlns:w10="urn:schemas-microsoft-com:office:word" xmlns:w="http://schemas.openxmlformats.org/wordprocessingml/2006/main" xmlns:w14="http://schemas.microsoft.com/office/word/2010/wordml" xmlns:w15="http://schemas.microsoft.com/office/word/2012/wordml" xmlns:w16cex="http://schemas.microsoft.com/office/word/2018/wordml/cex" xmlns:w16cid="http://schemas.microsoft.com/office/word/2016/wordml/cid" xmlns:w16="http://schemas.microsoft.com/office/word/2018/wordml" xmlns:w16du="http://schemas.microsoft.com/office/word/2023/wordml/word16du" xmlns:w16sdtdh="http://schemas.microsoft.com/office/word/2020/wordml/sdtdatahash" xmlns:w16se="http://schemas.microsoft.com/office/word/2015/wordml/symex" xmlns:wpg="http://schemas.microsoft.com/office/word/2010/wordprocessingGroup" xmlns:wpi="http://schemas.microsoft.com/office/word/2010/wordprocessingInk" xmlns:wne="http://schemas.microsoft.com/office/word/2006/wordml" xmlns:wps="http://schemas.microsoft.com/office/word/2010/wordprocessingShape" mc:Ignorable="w14 w15 w16se w16cid w16 w16cex w16sdtdh w16du wp14">
+<w:endnotes xmlns:wpc="http://schemas.microsoft.com/office/word/2010/wordprocessingCanvas" xmlns:cx="http://schemas.microsoft.com/office/drawing/2014/chartex" xmlns:cx1="http://schemas.microsoft.com/office/drawing/2015/9/8/chartex" xmlns:cx2="http://schemas.microsoft.com/office/drawing/2015/10/21/chartex" xmlns:cx3="http://schemas.microsoft.com/office/drawing/2016/5/9/chartex" xmlns:cx4="http://schemas.microsoft.com/office/drawing/2016/5/10/chartex" xmlns:cx5="http://schemas.microsoft.com/office/drawing/2016/5/11/chartex" xmlns:cx6="http://schemas.microsoft.com/office/drawing/2016/5/12/chartex" xmlns:cx7="http://schemas.microsoft.com/office/drawing/2016/5/13/chartex" xmlns:cx8="http://schemas.microsoft.com/office/drawing/2016/5/14/chartex" xmlns:mc="http://schemas.openxmlformats.org/markup-compatibility/2006" xmlns:aink="http://schemas.microsoft.com/office/drawing/2016/ink" xmlns:am3d="http://schemas.microsoft.com/office/drawing/2017/model3d" xmlns:o="urn:schemas-microsoft-com:office:office" xmlns:oel="http://schemas.microsoft.com/office/2019/extlst" xmlns:r="http://schemas.openxmlformats.org/officeDocument/2006/relationships" xmlns:m="http://schemas.openxmlformats.org/officeDocument/2006/math" xmlns:v="urn:schemas-microsoft-com:vml" xmlns:wp14="http://schemas.microsoft.com/office/word/2010/wordprocessingDrawing" xmlns:wp="http://schemas.openxmlformats.org/drawingml/2006/wordprocessingDrawing" xmlns:w10="urn:schemas-microsoft-com:office:word" xmlns:w="http://schemas.openxmlformats.org/wordprocessingml/2006/main" xmlns:w14="http://schemas.microsoft.com/office/word/2010/wordml" xmlns:w15="http://schemas.microsoft.com/office/word/2012/wordml" xmlns:w16cex="http://schemas.microsoft.com/office/word/2018/wordml/cex" xmlns:w16cid="http://schemas.microsoft.com/office/word/2016/wordml/cid" xmlns:w16="http://schemas.microsoft.com/office/word/2018/wordml" xmlns:w16du="http://schemas.microsoft.com/office/word/2023/wordml/word16du" xmlns:w16sdtdh="http://schemas.microsoft.com/office/word/2020/wordml/sdtdatahash" xmlns:w16sdtfl="http://schemas.microsoft.com/office/word/2024/wordml/sdtformatlock" xmlns:w16se="http://schemas.microsoft.com/office/word/2015/wordml/symex" xmlns:wpg="http://schemas.microsoft.com/office/word/2010/wordprocessingGroup" xmlns:wpi="http://schemas.microsoft.com/office/word/2010/wordprocessingInk" xmlns:wne="http://schemas.microsoft.com/office/word/2006/wordml" xmlns:wps="http://schemas.microsoft.com/office/word/2010/wordprocessingShape" mc:Ignorable="w14 w15 w16se w16cid w16 w16cex w16sdtdh w16sdtfl w16du wp14">
   <w:endnote w:type="separator" w:id="-1">
     <w:p>
       <w:pPr>
@@ -4928,7 +5022,7 @@
 </file>
 
 <file path=word/footer1.xml><?xml version="1.0" encoding="utf-8"?>
-<w:ftr xmlns:wpc="http://schemas.microsoft.com/office/word/2010/wordprocessingCanvas" xmlns:cx="http://schemas.microsoft.com/office/drawing/2014/chartex" xmlns:cx1="http://schemas.microsoft.com/office/drawing/2015/9/8/chartex" xmlns:cx2="http://schemas.microsoft.com/office/drawing/2015/10/21/chartex" xmlns:cx3="http://schemas.microsoft.com/office/drawing/2016/5/9/chartex" xmlns:cx4="http://schemas.microsoft.com/office/drawing/2016/5/10/chartex" xmlns:cx5="http://schemas.microsoft.com/office/drawing/2016/5/11/chartex" xmlns:cx6="http://schemas.microsoft.com/office/drawing/2016/5/12/chartex" xmlns:cx7="http://schemas.microsoft.com/office/drawing/2016/5/13/chartex" xmlns:cx8="http://schemas.microsoft.com/office/drawing/2016/5/14/chartex" xmlns:mc="http://schemas.openxmlformats.org/markup-compatibility/2006" xmlns:aink="http://schemas.microsoft.com/office/drawing/2016/ink" xmlns:am3d="http://schemas.microsoft.com/office/drawing/2017/model3d" xmlns:o="urn:schemas-microsoft-com:office:office" xmlns:oel="http://schemas.microsoft.com/office/2019/extlst" xmlns:r="http://schemas.openxmlformats.org/officeDocument/2006/relationships" xmlns:m="http://schemas.openxmlformats.org/officeDocument/2006/math" xmlns:v="urn:schemas-microsoft-com:vml" xmlns:wp14="http://schemas.microsoft.com/office/word/2010/wordprocessingDrawing" xmlns:wp="http://schemas.openxmlformats.org/drawingml/2006/wordprocessingDrawing" xmlns:w10="urn:schemas-microsoft-com:office:word" xmlns:w="http://schemas.openxmlformats.org/wordprocessingml/2006/main" xmlns:w14="http://schemas.microsoft.com/office/word/2010/wordml" xmlns:w15="http://schemas.microsoft.com/office/word/2012/wordml" xmlns:w16cex="http://schemas.microsoft.com/office/word/2018/wordml/cex" xmlns:w16cid="http://schemas.microsoft.com/office/word/2016/wordml/cid" xmlns:w16="http://schemas.microsoft.com/office/word/2018/wordml" xmlns:w16du="http://schemas.microsoft.com/office/word/2023/wordml/word16du" xmlns:w16sdtdh="http://schemas.microsoft.com/office/word/2020/wordml/sdtdatahash" xmlns:w16se="http://schemas.microsoft.com/office/word/2015/wordml/symex" xmlns:wpg="http://schemas.microsoft.com/office/word/2010/wordprocessingGroup" xmlns:wpi="http://schemas.microsoft.com/office/word/2010/wordprocessingInk" xmlns:wne="http://schemas.microsoft.com/office/word/2006/wordml" xmlns:wps="http://schemas.microsoft.com/office/word/2010/wordprocessingShape" mc:Ignorable="w14 w15 w16se w16cid w16 w16cex w16sdtdh w16du wp14">
+<w:ftr xmlns:wpc="http://schemas.microsoft.com/office/word/2010/wordprocessingCanvas" xmlns:cx="http://schemas.microsoft.com/office/drawing/2014/chartex" xmlns:cx1="http://schemas.microsoft.com/office/drawing/2015/9/8/chartex" xmlns:cx2="http://schemas.microsoft.com/office/drawing/2015/10/21/chartex" xmlns:cx3="http://schemas.microsoft.com/office/drawing/2016/5/9/chartex" xmlns:cx4="http://schemas.microsoft.com/office/drawing/2016/5/10/chartex" xmlns:cx5="http://schemas.microsoft.com/office/drawing/2016/5/11/chartex" xmlns:cx6="http://schemas.microsoft.com/office/drawing/2016/5/12/chartex" xmlns:cx7="http://schemas.microsoft.com/office/drawing/2016/5/13/chartex" xmlns:cx8="http://schemas.microsoft.com/office/drawing/2016/5/14/chartex" xmlns:mc="http://schemas.openxmlformats.org/markup-compatibility/2006" xmlns:aink="http://schemas.microsoft.com/office/drawing/2016/ink" xmlns:am3d="http://schemas.microsoft.com/office/drawing/2017/model3d" xmlns:o="urn:schemas-microsoft-com:office:office" xmlns:oel="http://schemas.microsoft.com/office/2019/extlst" xmlns:r="http://schemas.openxmlformats.org/officeDocument/2006/relationships" xmlns:m="http://schemas.openxmlformats.org/officeDocument/2006/math" xmlns:v="urn:schemas-microsoft-com:vml" xmlns:wp14="http://schemas.microsoft.com/office/word/2010/wordprocessingDrawing" xmlns:wp="http://schemas.openxmlformats.org/drawingml/2006/wordprocessingDrawing" xmlns:w10="urn:schemas-microsoft-com:office:word" xmlns:w="http://schemas.openxmlformats.org/wordprocessingml/2006/main" xmlns:w14="http://schemas.microsoft.com/office/word/2010/wordml" xmlns:w15="http://schemas.microsoft.com/office/word/2012/wordml" xmlns:w16cex="http://schemas.microsoft.com/office/word/2018/wordml/cex" xmlns:w16cid="http://schemas.microsoft.com/office/word/2016/wordml/cid" xmlns:w16="http://schemas.microsoft.com/office/word/2018/wordml" xmlns:w16du="http://schemas.microsoft.com/office/word/2023/wordml/word16du" xmlns:w16sdtdh="http://schemas.microsoft.com/office/word/2020/wordml/sdtdatahash" xmlns:w16sdtfl="http://schemas.microsoft.com/office/word/2024/wordml/sdtformatlock" xmlns:w16se="http://schemas.microsoft.com/office/word/2015/wordml/symex" xmlns:wpg="http://schemas.microsoft.com/office/word/2010/wordprocessingGroup" xmlns:wpi="http://schemas.microsoft.com/office/word/2010/wordprocessingInk" xmlns:wne="http://schemas.microsoft.com/office/word/2006/wordml" xmlns:wps="http://schemas.microsoft.com/office/word/2010/wordprocessingShape" mc:Ignorable="w14 w15 w16se w16cid w16 w16cex w16sdtdh w16sdtfl w16du wp14">
   <w:p>
     <w:pPr>
       <w:pStyle w:val="Footer"/>
@@ -5046,7 +5140,7 @@
         <w:sz w:val="16"/>
         <w:szCs w:val="18"/>
       </w:rPr>
-      <w:t>2024</w:t>
+      <w:t>2025</w:t>
     </w:r>
     <w:r>
       <w:rPr>
@@ -5211,7 +5305,7 @@
 </file>
 
 <file path=word/footnotes.xml><?xml version="1.0" encoding="utf-8"?>
-<w:footnotes xmlns:wpc="http://schemas.microsoft.com/office/word/2010/wordprocessingCanvas" xmlns:cx="http://schemas.microsoft.com/office/drawing/2014/chartex" xmlns:cx1="http://schemas.microsoft.com/office/drawing/2015/9/8/chartex" xmlns:cx2="http://schemas.microsoft.com/office/drawing/2015/10/21/chartex" xmlns:cx3="http://schemas.microsoft.com/office/drawing/2016/5/9/chartex" xmlns:cx4="http://schemas.microsoft.com/office/drawing/2016/5/10/chartex" xmlns:cx5="http://schemas.microsoft.com/office/drawing/2016/5/11/chartex" xmlns:cx6="http://schemas.microsoft.com/office/drawing/2016/5/12/chartex" xmlns:cx7="http://schemas.microsoft.com/office/drawing/2016/5/13/chartex" xmlns:cx8="http://schemas.microsoft.com/office/drawing/2016/5/14/chartex" xmlns:mc="http://schemas.openxmlformats.org/markup-compatibility/2006" xmlns:aink="http://schemas.microsoft.com/office/drawing/2016/ink" xmlns:am3d="http://schemas.microsoft.com/office/drawing/2017/model3d" xmlns:o="urn:schemas-microsoft-com:office:office" xmlns:oel="http://schemas.microsoft.com/office/2019/extlst" xmlns:r="http://schemas.openxmlformats.org/officeDocument/2006/relationships" xmlns:m="http://schemas.openxmlformats.org/officeDocument/2006/math" xmlns:v="urn:schemas-microsoft-com:vml" xmlns:wp14="http://schemas.microsoft.com/office/word/2010/wordprocessingDrawing" xmlns:wp="http://schemas.openxmlformats.org/drawingml/2006/wordprocessingDrawing" xmlns:w10="urn:schemas-microsoft-com:office:word" xmlns:w="http://schemas.openxmlformats.org/wordprocessingml/2006/main" xmlns:w14="http://schemas.microsoft.com/office/word/2010/wordml" xmlns:w15="http://schemas.microsoft.com/office/word/2012/wordml" xmlns:w16cex="http://schemas.microsoft.com/office/word/2018/wordml/cex" xmlns:w16cid="http://schemas.microsoft.com/office/word/2016/wordml/cid" xmlns:w16="http://schemas.microsoft.com/office/word/2018/wordml" xmlns:w16du="http://schemas.microsoft.com/office/word/2023/wordml/word16du" xmlns:w16sdtdh="http://schemas.microsoft.com/office/word/2020/wordml/sdtdatahash" xmlns:w16se="http://schemas.microsoft.com/office/word/2015/wordml/symex" xmlns:wpg="http://schemas.microsoft.com/office/word/2010/wordprocessingGroup" xmlns:wpi="http://schemas.microsoft.com/office/word/2010/wordprocessingInk" xmlns:wne="http://schemas.microsoft.com/office/word/2006/wordml" xmlns:wps="http://schemas.microsoft.com/office/word/2010/wordprocessingShape" mc:Ignorable="w14 w15 w16se w16cid w16 w16cex w16sdtdh w16du wp14">
+<w:footnotes xmlns:wpc="http://schemas.microsoft.com/office/word/2010/wordprocessingCanvas" xmlns:cx="http://schemas.microsoft.com/office/drawing/2014/chartex" xmlns:cx1="http://schemas.microsoft.com/office/drawing/2015/9/8/chartex" xmlns:cx2="http://schemas.microsoft.com/office/drawing/2015/10/21/chartex" xmlns:cx3="http://schemas.microsoft.com/office/drawing/2016/5/9/chartex" xmlns:cx4="http://schemas.microsoft.com/office/drawing/2016/5/10/chartex" xmlns:cx5="http://schemas.microsoft.com/office/drawing/2016/5/11/chartex" xmlns:cx6="http://schemas.microsoft.com/office/drawing/2016/5/12/chartex" xmlns:cx7="http://schemas.microsoft.com/office/drawing/2016/5/13/chartex" xmlns:cx8="http://schemas.microsoft.com/office/drawing/2016/5/14/chartex" xmlns:mc="http://schemas.openxmlformats.org/markup-compatibility/2006" xmlns:aink="http://schemas.microsoft.com/office/drawing/2016/ink" xmlns:am3d="http://schemas.microsoft.com/office/drawing/2017/model3d" xmlns:o="urn:schemas-microsoft-com:office:office" xmlns:oel="http://schemas.microsoft.com/office/2019/extlst" xmlns:r="http://schemas.openxmlformats.org/officeDocument/2006/relationships" xmlns:m="http://schemas.openxmlformats.org/officeDocument/2006/math" xmlns:v="urn:schemas-microsoft-com:vml" xmlns:wp14="http://schemas.microsoft.com/office/word/2010/wordprocessingDrawing" xmlns:wp="http://schemas.openxmlformats.org/drawingml/2006/wordprocessingDrawing" xmlns:w10="urn:schemas-microsoft-com:office:word" xmlns:w="http://schemas.openxmlformats.org/wordprocessingml/2006/main" xmlns:w14="http://schemas.microsoft.com/office/word/2010/wordml" xmlns:w15="http://schemas.microsoft.com/office/word/2012/wordml" xmlns:w16cex="http://schemas.microsoft.com/office/word/2018/wordml/cex" xmlns:w16cid="http://schemas.microsoft.com/office/word/2016/wordml/cid" xmlns:w16="http://schemas.microsoft.com/office/word/2018/wordml" xmlns:w16du="http://schemas.microsoft.com/office/word/2023/wordml/word16du" xmlns:w16sdtdh="http://schemas.microsoft.com/office/word/2020/wordml/sdtdatahash" xmlns:w16sdtfl="http://schemas.microsoft.com/office/word/2024/wordml/sdtformatlock" xmlns:w16se="http://schemas.microsoft.com/office/word/2015/wordml/symex" xmlns:wpg="http://schemas.microsoft.com/office/word/2010/wordprocessingGroup" xmlns:wpi="http://schemas.microsoft.com/office/word/2010/wordprocessingInk" xmlns:wne="http://schemas.microsoft.com/office/word/2006/wordml" xmlns:wps="http://schemas.microsoft.com/office/word/2010/wordprocessingShape" mc:Ignorable="w14 w15 w16se w16cid w16 w16cex w16sdtdh w16sdtfl w16du wp14">
   <w:footnote w:type="separator" w:id="-1">
     <w:p>
       <w:pPr>
@@ -5236,7 +5330,7 @@
 </file>
 
 <file path=word/numbering.xml><?xml version="1.0" encoding="utf-8"?>
-<w:numbering xmlns:wpc="http://schemas.microsoft.com/office/word/2010/wordprocessingCanvas" xmlns:cx="http://schemas.microsoft.com/office/drawing/2014/chartex" xmlns:cx1="http://schemas.microsoft.com/office/drawing/2015/9/8/chartex" xmlns:cx2="http://schemas.microsoft.com/office/drawing/2015/10/21/chartex" xmlns:cx3="http://schemas.microsoft.com/office/drawing/2016/5/9/chartex" xmlns:cx4="http://schemas.microsoft.com/office/drawing/2016/5/10/chartex" xmlns:cx5="http://schemas.microsoft.com/office/drawing/2016/5/11/chartex" xmlns:cx6="http://schemas.microsoft.com/office/drawing/2016/5/12/chartex" xmlns:cx7="http://schemas.microsoft.com/office/drawing/2016/5/13/chartex" xmlns:cx8="http://schemas.microsoft.com/office/drawing/2016/5/14/chartex" xmlns:mc="http://schemas.openxmlformats.org/markup-compatibility/2006" xmlns:aink="http://schemas.microsoft.com/office/drawing/2016/ink" xmlns:am3d="http://schemas.microsoft.com/office/drawing/2017/model3d" xmlns:o="urn:schemas-microsoft-com:office:office" xmlns:oel="http://schemas.microsoft.com/office/2019/extlst" xmlns:r="http://schemas.openxmlformats.org/officeDocument/2006/relationships" xmlns:m="http://schemas.openxmlformats.org/officeDocument/2006/math" xmlns:v="urn:schemas-microsoft-com:vml" xmlns:wp14="http://schemas.microsoft.com/office/word/2010/wordprocessingDrawing" xmlns:wp="http://schemas.openxmlformats.org/drawingml/2006/wordprocessingDrawing" xmlns:w10="urn:schemas-microsoft-com:office:word" xmlns:w="http://schemas.openxmlformats.org/wordprocessingml/2006/main" xmlns:w14="http://schemas.microsoft.com/office/word/2010/wordml" xmlns:w15="http://schemas.microsoft.com/office/word/2012/wordml" xmlns:w16cex="http://schemas.microsoft.com/office/word/2018/wordml/cex" xmlns:w16cid="http://schemas.microsoft.com/office/word/2016/wordml/cid" xmlns:w16="http://schemas.microsoft.com/office/word/2018/wordml" xmlns:w16du="http://schemas.microsoft.com/office/word/2023/wordml/word16du" xmlns:w16sdtdh="http://schemas.microsoft.com/office/word/2020/wordml/sdtdatahash" xmlns:w16se="http://schemas.microsoft.com/office/word/2015/wordml/symex" xmlns:wpg="http://schemas.microsoft.com/office/word/2010/wordprocessingGroup" xmlns:wpi="http://schemas.microsoft.com/office/word/2010/wordprocessingInk" xmlns:wne="http://schemas.microsoft.com/office/word/2006/wordml" xmlns:wps="http://schemas.microsoft.com/office/word/2010/wordprocessingShape" mc:Ignorable="w14 w15 w16se w16cid w16 w16cex w16sdtdh w16du wp14">
+<w:numbering xmlns:wpc="http://schemas.microsoft.com/office/word/2010/wordprocessingCanvas" xmlns:cx="http://schemas.microsoft.com/office/drawing/2014/chartex" xmlns:cx1="http://schemas.microsoft.com/office/drawing/2015/9/8/chartex" xmlns:cx2="http://schemas.microsoft.com/office/drawing/2015/10/21/chartex" xmlns:cx3="http://schemas.microsoft.com/office/drawing/2016/5/9/chartex" xmlns:cx4="http://schemas.microsoft.com/office/drawing/2016/5/10/chartex" xmlns:cx5="http://schemas.microsoft.com/office/drawing/2016/5/11/chartex" xmlns:cx6="http://schemas.microsoft.com/office/drawing/2016/5/12/chartex" xmlns:cx7="http://schemas.microsoft.com/office/drawing/2016/5/13/chartex" xmlns:cx8="http://schemas.microsoft.com/office/drawing/2016/5/14/chartex" xmlns:mc="http://schemas.openxmlformats.org/markup-compatibility/2006" xmlns:aink="http://schemas.microsoft.com/office/drawing/2016/ink" xmlns:am3d="http://schemas.microsoft.com/office/drawing/2017/model3d" xmlns:o="urn:schemas-microsoft-com:office:office" xmlns:oel="http://schemas.microsoft.com/office/2019/extlst" xmlns:r="http://schemas.openxmlformats.org/officeDocument/2006/relationships" xmlns:m="http://schemas.openxmlformats.org/officeDocument/2006/math" xmlns:v="urn:schemas-microsoft-com:vml" xmlns:wp14="http://schemas.microsoft.com/office/word/2010/wordprocessingDrawing" xmlns:wp="http://schemas.openxmlformats.org/drawingml/2006/wordprocessingDrawing" xmlns:w10="urn:schemas-microsoft-com:office:word" xmlns:w="http://schemas.openxmlformats.org/wordprocessingml/2006/main" xmlns:w14="http://schemas.microsoft.com/office/word/2010/wordml" xmlns:w15="http://schemas.microsoft.com/office/word/2012/wordml" xmlns:w16cex="http://schemas.microsoft.com/office/word/2018/wordml/cex" xmlns:w16cid="http://schemas.microsoft.com/office/word/2016/wordml/cid" xmlns:w16="http://schemas.microsoft.com/office/word/2018/wordml" xmlns:w16du="http://schemas.microsoft.com/office/word/2023/wordml/word16du" xmlns:w16sdtdh="http://schemas.microsoft.com/office/word/2020/wordml/sdtdatahash" xmlns:w16sdtfl="http://schemas.microsoft.com/office/word/2024/wordml/sdtformatlock" xmlns:w16se="http://schemas.microsoft.com/office/word/2015/wordml/symex" xmlns:wpg="http://schemas.microsoft.com/office/word/2010/wordprocessingGroup" xmlns:wpi="http://schemas.microsoft.com/office/word/2010/wordprocessingInk" xmlns:wne="http://schemas.microsoft.com/office/word/2006/wordml" xmlns:wps="http://schemas.microsoft.com/office/word/2010/wordprocessingShape" mc:Ignorable="w14 w15 w16se w16cid w16 w16cex w16sdtdh w16sdtfl w16du wp14">
   <w:abstractNum w:abstractNumId="0" w15:restartNumberingAfterBreak="0">
     <w:nsid w:val="028C50BA"/>
     <w:multiLevelType w:val="multilevel"/>
@@ -8403,7 +8497,7 @@
 </file>
 
 <file path=word/styles.xml><?xml version="1.0" encoding="utf-8"?>
-<w:styles xmlns:mc="http://schemas.openxmlformats.org/markup-compatibility/2006" xmlns:r="http://schemas.openxmlformats.org/officeDocument/2006/relationships" xmlns:w="http://schemas.openxmlformats.org/wordprocessingml/2006/main" xmlns:w14="http://schemas.microsoft.com/office/word/2010/wordml" xmlns:w15="http://schemas.microsoft.com/office/word/2012/wordml" xmlns:w16cex="http://schemas.microsoft.com/office/word/2018/wordml/cex" xmlns:w16cid="http://schemas.microsoft.com/office/word/2016/wordml/cid" xmlns:w16="http://schemas.microsoft.com/office/word/2018/wordml" xmlns:w16du="http://schemas.microsoft.com/office/word/2023/wordml/word16du" xmlns:w16sdtdh="http://schemas.microsoft.com/office/word/2020/wordml/sdtdatahash" xmlns:w16se="http://schemas.microsoft.com/office/word/2015/wordml/symex" mc:Ignorable="w14 w15 w16se w16cid w16 w16cex w16sdtdh w16du">
+<w:styles xmlns:mc="http://schemas.openxmlformats.org/markup-compatibility/2006" xmlns:r="http://schemas.openxmlformats.org/officeDocument/2006/relationships" xmlns:w="http://schemas.openxmlformats.org/wordprocessingml/2006/main" xmlns:w14="http://schemas.microsoft.com/office/word/2010/wordml" xmlns:w15="http://schemas.microsoft.com/office/word/2012/wordml" xmlns:w16cex="http://schemas.microsoft.com/office/word/2018/wordml/cex" xmlns:w16cid="http://schemas.microsoft.com/office/word/2016/wordml/cid" xmlns:w16="http://schemas.microsoft.com/office/word/2018/wordml" xmlns:w16du="http://schemas.microsoft.com/office/word/2023/wordml/word16du" xmlns:w16sdtdh="http://schemas.microsoft.com/office/word/2020/wordml/sdtdatahash" xmlns:w16sdtfl="http://schemas.microsoft.com/office/word/2024/wordml/sdtformatlock" xmlns:w16se="http://schemas.microsoft.com/office/word/2015/wordml/symex" mc:Ignorable="w14 w15 w16se w16cid w16 w16cex w16sdtdh w16sdtfl w16du">
   <w:docDefaults>
     <w:rPrDefault>
       <w:rPr>
@@ -9014,6 +9108,7 @@
   <w:style w:type="character" w:default="1" w:styleId="DefaultParagraphFont">
     <w:name w:val="Default Paragraph Font"/>
     <w:uiPriority w:val="1"/>
+    <w:semiHidden/>
     <w:unhideWhenUsed/>
   </w:style>
   <w:style w:type="table" w:default="1" w:styleId="TableNormal">
@@ -9890,7 +9985,7 @@
 </file>
 
 <file path=word/glossary/document.xml><?xml version="1.0" encoding="utf-8"?>
-<w:glossaryDocument xmlns:wpc="http://schemas.microsoft.com/office/word/2010/wordprocessingCanvas" xmlns:cx="http://schemas.microsoft.com/office/drawing/2014/chartex" xmlns:cx1="http://schemas.microsoft.com/office/drawing/2015/9/8/chartex" xmlns:cx2="http://schemas.microsoft.com/office/drawing/2015/10/21/chartex" xmlns:cx3="http://schemas.microsoft.com/office/drawing/2016/5/9/chartex" xmlns:cx4="http://schemas.microsoft.com/office/drawing/2016/5/10/chartex" xmlns:cx5="http://schemas.microsoft.com/office/drawing/2016/5/11/chartex" xmlns:cx6="http://schemas.microsoft.com/office/drawing/2016/5/12/chartex" xmlns:cx7="http://schemas.microsoft.com/office/drawing/2016/5/13/chartex" xmlns:cx8="http://schemas.microsoft.com/office/drawing/2016/5/14/chartex" xmlns:mc="http://schemas.openxmlformats.org/markup-compatibility/2006" xmlns:aink="http://schemas.microsoft.com/office/drawing/2016/ink" xmlns:am3d="http://schemas.microsoft.com/office/drawing/2017/model3d" xmlns:o="urn:schemas-microsoft-com:office:office" xmlns:oel="http://schemas.microsoft.com/office/2019/extlst" xmlns:r="http://schemas.openxmlformats.org/officeDocument/2006/relationships" xmlns:m="http://schemas.openxmlformats.org/officeDocument/2006/math" xmlns:v="urn:schemas-microsoft-com:vml" xmlns:wp14="http://schemas.microsoft.com/office/word/2010/wordprocessingDrawing" xmlns:wp="http://schemas.openxmlformats.org/drawingml/2006/wordprocessingDrawing" xmlns:w10="urn:schemas-microsoft-com:office:word" xmlns:w="http://schemas.openxmlformats.org/wordprocessingml/2006/main" xmlns:w14="http://schemas.microsoft.com/office/word/2010/wordml" xmlns:w15="http://schemas.microsoft.com/office/word/2012/wordml" xmlns:w16cex="http://schemas.microsoft.com/office/word/2018/wordml/cex" xmlns:w16cid="http://schemas.microsoft.com/office/word/2016/wordml/cid" xmlns:w16="http://schemas.microsoft.com/office/word/2018/wordml" xmlns:w16du="http://schemas.microsoft.com/office/word/2023/wordml/word16du" xmlns:w16sdtdh="http://schemas.microsoft.com/office/word/2020/wordml/sdtdatahash" xmlns:w16se="http://schemas.microsoft.com/office/word/2015/wordml/symex" xmlns:wpg="http://schemas.microsoft.com/office/word/2010/wordprocessingGroup" xmlns:wpi="http://schemas.microsoft.com/office/word/2010/wordprocessingInk" xmlns:wne="http://schemas.microsoft.com/office/word/2006/wordml" xmlns:wps="http://schemas.microsoft.com/office/word/2010/wordprocessingShape" mc:Ignorable="w14 w15 w16se w16cid w16 w16cex w16sdtdh w16du wp14">
+<w:glossaryDocument xmlns:wpc="http://schemas.microsoft.com/office/word/2010/wordprocessingCanvas" xmlns:cx="http://schemas.microsoft.com/office/drawing/2014/chartex" xmlns:cx1="http://schemas.microsoft.com/office/drawing/2015/9/8/chartex" xmlns:cx2="http://schemas.microsoft.com/office/drawing/2015/10/21/chartex" xmlns:cx3="http://schemas.microsoft.com/office/drawing/2016/5/9/chartex" xmlns:cx4="http://schemas.microsoft.com/office/drawing/2016/5/10/chartex" xmlns:cx5="http://schemas.microsoft.com/office/drawing/2016/5/11/chartex" xmlns:cx6="http://schemas.microsoft.com/office/drawing/2016/5/12/chartex" xmlns:cx7="http://schemas.microsoft.com/office/drawing/2016/5/13/chartex" xmlns:cx8="http://schemas.microsoft.com/office/drawing/2016/5/14/chartex" xmlns:mc="http://schemas.openxmlformats.org/markup-compatibility/2006" xmlns:aink="http://schemas.microsoft.com/office/drawing/2016/ink" xmlns:am3d="http://schemas.microsoft.com/office/drawing/2017/model3d" xmlns:o="urn:schemas-microsoft-com:office:office" xmlns:oel="http://schemas.microsoft.com/office/2019/extlst" xmlns:r="http://schemas.openxmlformats.org/officeDocument/2006/relationships" xmlns:m="http://schemas.openxmlformats.org/officeDocument/2006/math" xmlns:v="urn:schemas-microsoft-com:vml" xmlns:wp14="http://schemas.microsoft.com/office/word/2010/wordprocessingDrawing" xmlns:wp="http://schemas.openxmlformats.org/drawingml/2006/wordprocessingDrawing" xmlns:w10="urn:schemas-microsoft-com:office:word" xmlns:w="http://schemas.openxmlformats.org/wordprocessingml/2006/main" xmlns:w14="http://schemas.microsoft.com/office/word/2010/wordml" xmlns:w15="http://schemas.microsoft.com/office/word/2012/wordml" xmlns:w16cex="http://schemas.microsoft.com/office/word/2018/wordml/cex" xmlns:w16cid="http://schemas.microsoft.com/office/word/2016/wordml/cid" xmlns:w16="http://schemas.microsoft.com/office/word/2018/wordml" xmlns:w16du="http://schemas.microsoft.com/office/word/2023/wordml/word16du" xmlns:w16sdtdh="http://schemas.microsoft.com/office/word/2020/wordml/sdtdatahash" xmlns:w16sdtfl="http://schemas.microsoft.com/office/word/2024/wordml/sdtformatlock" xmlns:w16se="http://schemas.microsoft.com/office/word/2015/wordml/symex" xmlns:wpg="http://schemas.microsoft.com/office/word/2010/wordprocessingGroup" xmlns:wpi="http://schemas.microsoft.com/office/word/2010/wordprocessingInk" xmlns:wne="http://schemas.microsoft.com/office/word/2006/wordml" xmlns:wps="http://schemas.microsoft.com/office/word/2010/wordprocessingShape" mc:Ignorable="w14 w15 w16se w16cid w16 w16cex w16sdtdh w16sdtfl w16du wp14">
   <w:docParts>
     <w:docPart>
       <w:docPartPr>
@@ -10327,7 +10422,7 @@
 </file>
 
 <file path=word/glossary/fontTable.xml><?xml version="1.0" encoding="utf-8"?>
-<w:fonts xmlns:mc="http://schemas.openxmlformats.org/markup-compatibility/2006" xmlns:r="http://schemas.openxmlformats.org/officeDocument/2006/relationships" xmlns:w="http://schemas.openxmlformats.org/wordprocessingml/2006/main" xmlns:w14="http://schemas.microsoft.com/office/word/2010/wordml" xmlns:w15="http://schemas.microsoft.com/office/word/2012/wordml" xmlns:w16cex="http://schemas.microsoft.com/office/word/2018/wordml/cex" xmlns:w16cid="http://schemas.microsoft.com/office/word/2016/wordml/cid" xmlns:w16="http://schemas.microsoft.com/office/word/2018/wordml" xmlns:w16du="http://schemas.microsoft.com/office/word/2023/wordml/word16du" xmlns:w16sdtdh="http://schemas.microsoft.com/office/word/2020/wordml/sdtdatahash" xmlns:w16se="http://schemas.microsoft.com/office/word/2015/wordml/symex" mc:Ignorable="w14 w15 w16se w16cid w16 w16cex w16sdtdh w16du">
+<w:fonts xmlns:mc="http://schemas.openxmlformats.org/markup-compatibility/2006" xmlns:r="http://schemas.openxmlformats.org/officeDocument/2006/relationships" xmlns:w="http://schemas.openxmlformats.org/wordprocessingml/2006/main" xmlns:w14="http://schemas.microsoft.com/office/word/2010/wordml" xmlns:w15="http://schemas.microsoft.com/office/word/2012/wordml" xmlns:w16cex="http://schemas.microsoft.com/office/word/2018/wordml/cex" xmlns:w16cid="http://schemas.microsoft.com/office/word/2016/wordml/cid" xmlns:w16="http://schemas.microsoft.com/office/word/2018/wordml" xmlns:w16du="http://schemas.microsoft.com/office/word/2023/wordml/word16du" xmlns:w16sdtdh="http://schemas.microsoft.com/office/word/2020/wordml/sdtdatahash" xmlns:w16sdtfl="http://schemas.microsoft.com/office/word/2024/wordml/sdtformatlock" xmlns:w16se="http://schemas.microsoft.com/office/word/2015/wordml/symex" mc:Ignorable="w14 w15 w16se w16cid w16 w16cex w16sdtdh w16sdtfl w16du">
   <w:font w:name="Symbol">
     <w:panose1 w:val="05050102010706020507"/>
     <w:charset w:val="02"/>
@@ -10379,7 +10474,7 @@
 </file>
 
 <file path=word/glossary/settings.xml><?xml version="1.0" encoding="utf-8"?>
-<w:settings xmlns:mc="http://schemas.openxmlformats.org/markup-compatibility/2006" xmlns:o="urn:schemas-microsoft-com:office:office" xmlns:r="http://schemas.openxmlformats.org/officeDocument/2006/relationships" xmlns:m="http://schemas.openxmlformats.org/officeDocument/2006/math" xmlns:v="urn:schemas-microsoft-com:vml" xmlns:w10="urn:schemas-microsoft-com:office:word" xmlns:w="http://schemas.openxmlformats.org/wordprocessingml/2006/main" xmlns:w14="http://schemas.microsoft.com/office/word/2010/wordml" xmlns:w15="http://schemas.microsoft.com/office/word/2012/wordml" xmlns:w16cex="http://schemas.microsoft.com/office/word/2018/wordml/cex" xmlns:w16cid="http://schemas.microsoft.com/office/word/2016/wordml/cid" xmlns:w16="http://schemas.microsoft.com/office/word/2018/wordml" xmlns:w16du="http://schemas.microsoft.com/office/word/2023/wordml/word16du" xmlns:w16sdtdh="http://schemas.microsoft.com/office/word/2020/wordml/sdtdatahash" xmlns:w16se="http://schemas.microsoft.com/office/word/2015/wordml/symex" xmlns:sl="http://schemas.openxmlformats.org/schemaLibrary/2006/main" mc:Ignorable="w14 w15 w16se w16cid w16 w16cex w16sdtdh w16du">
+<w:settings xmlns:mc="http://schemas.openxmlformats.org/markup-compatibility/2006" xmlns:o="urn:schemas-microsoft-com:office:office" xmlns:r="http://schemas.openxmlformats.org/officeDocument/2006/relationships" xmlns:m="http://schemas.openxmlformats.org/officeDocument/2006/math" xmlns:v="urn:schemas-microsoft-com:vml" xmlns:w10="urn:schemas-microsoft-com:office:word" xmlns:w="http://schemas.openxmlformats.org/wordprocessingml/2006/main" xmlns:w14="http://schemas.microsoft.com/office/word/2010/wordml" xmlns:w15="http://schemas.microsoft.com/office/word/2012/wordml" xmlns:w16cex="http://schemas.microsoft.com/office/word/2018/wordml/cex" xmlns:w16cid="http://schemas.microsoft.com/office/word/2016/wordml/cid" xmlns:w16="http://schemas.microsoft.com/office/word/2018/wordml" xmlns:w16du="http://schemas.microsoft.com/office/word/2023/wordml/word16du" xmlns:w16sdtdh="http://schemas.microsoft.com/office/word/2020/wordml/sdtdatahash" xmlns:w16sdtfl="http://schemas.microsoft.com/office/word/2024/wordml/sdtformatlock" xmlns:w16se="http://schemas.microsoft.com/office/word/2015/wordml/symex" xmlns:sl="http://schemas.openxmlformats.org/schemaLibrary/2006/main" mc:Ignorable="w14 w15 w16se w16cid w16 w16cex w16sdtdh w16sdtfl w16du">
   <w:view w:val="normal"/>
   <w:defaultTabStop w:val="720"/>
   <w:characterSpacingControl w:val="doNotCompress"/>
@@ -10436,9 +10531,11 @@
     <w:rsid w:val="00BF31B0"/>
     <w:rsid w:val="00C40C05"/>
     <w:rsid w:val="00C428B3"/>
+    <w:rsid w:val="00C70E43"/>
     <w:rsid w:val="00C84655"/>
     <w:rsid w:val="00CD377E"/>
     <w:rsid w:val="00CF0B85"/>
+    <w:rsid w:val="00D10926"/>
     <w:rsid w:val="00D11460"/>
     <w:rsid w:val="00D16251"/>
     <w:rsid w:val="00D67AF3"/>
@@ -10471,7 +10568,7 @@
 </file>
 
 <file path=word/glossary/styles.xml><?xml version="1.0" encoding="utf-8"?>
-<w:styles xmlns:mc="http://schemas.openxmlformats.org/markup-compatibility/2006" xmlns:r="http://schemas.openxmlformats.org/officeDocument/2006/relationships" xmlns:w="http://schemas.openxmlformats.org/wordprocessingml/2006/main" xmlns:w14="http://schemas.microsoft.com/office/word/2010/wordml" xmlns:w15="http://schemas.microsoft.com/office/word/2012/wordml" xmlns:w16cex="http://schemas.microsoft.com/office/word/2018/wordml/cex" xmlns:w16cid="http://schemas.microsoft.com/office/word/2016/wordml/cid" xmlns:w16="http://schemas.microsoft.com/office/word/2018/wordml" xmlns:w16du="http://schemas.microsoft.com/office/word/2023/wordml/word16du" xmlns:w16sdtdh="http://schemas.microsoft.com/office/word/2020/wordml/sdtdatahash" xmlns:w16se="http://schemas.microsoft.com/office/word/2015/wordml/symex" mc:Ignorable="w14 w15 w16se w16cid w16 w16cex w16sdtdh w16du">
+<w:styles xmlns:mc="http://schemas.openxmlformats.org/markup-compatibility/2006" xmlns:r="http://schemas.openxmlformats.org/officeDocument/2006/relationships" xmlns:w="http://schemas.openxmlformats.org/wordprocessingml/2006/main" xmlns:w14="http://schemas.microsoft.com/office/word/2010/wordml" xmlns:w15="http://schemas.microsoft.com/office/word/2012/wordml" xmlns:w16cex="http://schemas.microsoft.com/office/word/2018/wordml/cex" xmlns:w16cid="http://schemas.microsoft.com/office/word/2016/wordml/cid" xmlns:w16="http://schemas.microsoft.com/office/word/2018/wordml" xmlns:w16du="http://schemas.microsoft.com/office/word/2023/wordml/word16du" xmlns:w16sdtdh="http://schemas.microsoft.com/office/word/2020/wordml/sdtdatahash" xmlns:w16sdtfl="http://schemas.microsoft.com/office/word/2024/wordml/sdtformatlock" xmlns:w16se="http://schemas.microsoft.com/office/word/2015/wordml/symex" mc:Ignorable="w14 w15 w16se w16cid w16 w16cex w16sdtdh w16sdtfl w16du">
   <w:docDefaults>
     <w:rPrDefault>
       <w:rPr>
@@ -11088,7 +11185,7 @@
 </file>
 
 <file path=word/glossary/webSettings.xml><?xml version="1.0" encoding="utf-8"?>
-<w:webSettings xmlns:mc="http://schemas.openxmlformats.org/markup-compatibility/2006" xmlns:r="http://schemas.openxmlformats.org/officeDocument/2006/relationships" xmlns:w="http://schemas.openxmlformats.org/wordprocessingml/2006/main" xmlns:w14="http://schemas.microsoft.com/office/word/2010/wordml" xmlns:w15="http://schemas.microsoft.com/office/word/2012/wordml" xmlns:w16cex="http://schemas.microsoft.com/office/word/2018/wordml/cex" xmlns:w16cid="http://schemas.microsoft.com/office/word/2016/wordml/cid" xmlns:w16="http://schemas.microsoft.com/office/word/2018/wordml" xmlns:w16du="http://schemas.microsoft.com/office/word/2023/wordml/word16du" xmlns:w16sdtdh="http://schemas.microsoft.com/office/word/2020/wordml/sdtdatahash" xmlns:w16se="http://schemas.microsoft.com/office/word/2015/wordml/symex" mc:Ignorable="w14 w15 w16se w16cid w16 w16cex w16sdtdh w16du">
+<w:webSettings xmlns:mc="http://schemas.openxmlformats.org/markup-compatibility/2006" xmlns:r="http://schemas.openxmlformats.org/officeDocument/2006/relationships" xmlns:w="http://schemas.openxmlformats.org/wordprocessingml/2006/main" xmlns:w14="http://schemas.microsoft.com/office/word/2010/wordml" xmlns:w15="http://schemas.microsoft.com/office/word/2012/wordml" xmlns:w16cex="http://schemas.microsoft.com/office/word/2018/wordml/cex" xmlns:w16cid="http://schemas.microsoft.com/office/word/2016/wordml/cid" xmlns:w16="http://schemas.microsoft.com/office/word/2018/wordml" xmlns:w16du="http://schemas.microsoft.com/office/word/2023/wordml/word16du" xmlns:w16sdtdh="http://schemas.microsoft.com/office/word/2020/wordml/sdtdatahash" xmlns:w16sdtfl="http://schemas.microsoft.com/office/word/2024/wordml/sdtformatlock" xmlns:w16se="http://schemas.microsoft.com/office/word/2015/wordml/symex" mc:Ignorable="w14 w15 w16se w16cid w16 w16cex w16sdtdh w16sdtfl w16du">
   <w:optimizeForBrowser/>
   <w:allowPNG/>
 </w:webSettings>

</xml_diff>